<commit_message>
SDLC completed , screenshots added
</commit_message>
<xml_diff>
--- a/SDLC.docx
+++ b/SDLC.docx
@@ -790,7 +790,7 @@
           <w:r>
             <w:fldChar w:fldCharType="separate"/>
           </w:r>
-          <w:hyperlink w:anchor="_Toc215497144" w:history="1">
+          <w:hyperlink w:anchor="_Toc215652112" w:history="1">
             <w:r>
               <w:rPr>
                 <w:rStyle w:val="Hyperlink"/>
@@ -817,7 +817,7 @@
                 <w:noProof/>
                 <w:webHidden/>
               </w:rPr>
-              <w:instrText xml:space="preserve"> PAGEREF _Toc215497144 \h </w:instrText>
+              <w:instrText xml:space="preserve"> PAGEREF _Toc215652112 \h </w:instrText>
             </w:r>
             <w:r>
               <w:rPr>
@@ -864,7 +864,7 @@
               <w14:ligatures w14:val="standardContextual"/>
             </w:rPr>
           </w:pPr>
-          <w:hyperlink w:anchor="_Toc215497145" w:history="1">
+          <w:hyperlink w:anchor="_Toc215652113" w:history="1">
             <w:r>
               <w:rPr>
                 <w:rStyle w:val="Hyperlink"/>
@@ -891,7 +891,7 @@
                 <w:noProof/>
                 <w:webHidden/>
               </w:rPr>
-              <w:instrText xml:space="preserve"> PAGEREF _Toc215497145 \h </w:instrText>
+              <w:instrText xml:space="preserve"> PAGEREF _Toc215652113 \h </w:instrText>
             </w:r>
             <w:r>
               <w:rPr>
@@ -938,7 +938,7 @@
               <w14:ligatures w14:val="standardContextual"/>
             </w:rPr>
           </w:pPr>
-          <w:hyperlink w:anchor="_Toc215497146" w:history="1">
+          <w:hyperlink w:anchor="_Toc215652114" w:history="1">
             <w:r>
               <w:rPr>
                 <w:rStyle w:val="Hyperlink"/>
@@ -965,7 +965,7 @@
                 <w:noProof/>
                 <w:webHidden/>
               </w:rPr>
-              <w:instrText xml:space="preserve"> PAGEREF _Toc215497146 \h </w:instrText>
+              <w:instrText xml:space="preserve"> PAGEREF _Toc215652114 \h </w:instrText>
             </w:r>
             <w:r>
               <w:rPr>
@@ -1012,7 +1012,7 @@
               <w14:ligatures w14:val="standardContextual"/>
             </w:rPr>
           </w:pPr>
-          <w:hyperlink w:anchor="_Toc215497147" w:history="1">
+          <w:hyperlink w:anchor="_Toc215652115" w:history="1">
             <w:r>
               <w:rPr>
                 <w:rStyle w:val="Hyperlink"/>
@@ -1039,7 +1039,7 @@
                 <w:noProof/>
                 <w:webHidden/>
               </w:rPr>
-              <w:instrText xml:space="preserve"> PAGEREF _Toc215497147 \h </w:instrText>
+              <w:instrText xml:space="preserve"> PAGEREF _Toc215652115 \h </w:instrText>
             </w:r>
             <w:r>
               <w:rPr>
@@ -1086,7 +1086,7 @@
               <w14:ligatures w14:val="standardContextual"/>
             </w:rPr>
           </w:pPr>
-          <w:hyperlink w:anchor="_Toc215497148" w:history="1">
+          <w:hyperlink w:anchor="_Toc215652116" w:history="1">
             <w:r>
               <w:rPr>
                 <w:rStyle w:val="Hyperlink"/>
@@ -1113,7 +1113,7 @@
                 <w:noProof/>
                 <w:webHidden/>
               </w:rPr>
-              <w:instrText xml:space="preserve"> PAGEREF _Toc215497148 \h </w:instrText>
+              <w:instrText xml:space="preserve"> PAGEREF _Toc215652116 \h </w:instrText>
             </w:r>
             <w:r>
               <w:rPr>
@@ -1160,7 +1160,7 @@
               <w14:ligatures w14:val="standardContextual"/>
             </w:rPr>
           </w:pPr>
-          <w:hyperlink w:anchor="_Toc215497149" w:history="1">
+          <w:hyperlink w:anchor="_Toc215652117" w:history="1">
             <w:r>
               <w:rPr>
                 <w:rStyle w:val="Hyperlink"/>
@@ -1187,7 +1187,7 @@
                 <w:noProof/>
                 <w:webHidden/>
               </w:rPr>
-              <w:instrText xml:space="preserve"> PAGEREF _Toc215497149 \h </w:instrText>
+              <w:instrText xml:space="preserve"> PAGEREF _Toc215652117 \h </w:instrText>
             </w:r>
             <w:r>
               <w:rPr>
@@ -1234,7 +1234,7 @@
               <w14:ligatures w14:val="standardContextual"/>
             </w:rPr>
           </w:pPr>
-          <w:hyperlink w:anchor="_Toc215497150" w:history="1">
+          <w:hyperlink w:anchor="_Toc215652118" w:history="1">
             <w:r>
               <w:rPr>
                 <w:rStyle w:val="Hyperlink"/>
@@ -1261,7 +1261,7 @@
                 <w:noProof/>
                 <w:webHidden/>
               </w:rPr>
-              <w:instrText xml:space="preserve"> PAGEREF _Toc215497150 \h </w:instrText>
+              <w:instrText xml:space="preserve"> PAGEREF _Toc215652118 \h </w:instrText>
             </w:r>
             <w:r>
               <w:rPr>
@@ -1308,7 +1308,7 @@
               <w14:ligatures w14:val="standardContextual"/>
             </w:rPr>
           </w:pPr>
-          <w:hyperlink w:anchor="_Toc215497151" w:history="1">
+          <w:hyperlink w:anchor="_Toc215652119" w:history="1">
             <w:r>
               <w:rPr>
                 <w:rStyle w:val="Hyperlink"/>
@@ -1335,7 +1335,7 @@
                 <w:noProof/>
                 <w:webHidden/>
               </w:rPr>
-              <w:instrText xml:space="preserve"> PAGEREF _Toc215497151 \h </w:instrText>
+              <w:instrText xml:space="preserve"> PAGEREF _Toc215652119 \h </w:instrText>
             </w:r>
             <w:r>
               <w:rPr>
@@ -1382,7 +1382,7 @@
               <w14:ligatures w14:val="standardContextual"/>
             </w:rPr>
           </w:pPr>
-          <w:hyperlink w:anchor="_Toc215497152" w:history="1">
+          <w:hyperlink w:anchor="_Toc215652120" w:history="1">
             <w:r>
               <w:rPr>
                 <w:rStyle w:val="Hyperlink"/>
@@ -1409,7 +1409,7 @@
                 <w:noProof/>
                 <w:webHidden/>
               </w:rPr>
-              <w:instrText xml:space="preserve"> PAGEREF _Toc215497152 \h </w:instrText>
+              <w:instrText xml:space="preserve"> PAGEREF _Toc215652120 \h </w:instrText>
             </w:r>
             <w:r>
               <w:rPr>
@@ -1456,7 +1456,7 @@
               <w14:ligatures w14:val="standardContextual"/>
             </w:rPr>
           </w:pPr>
-          <w:hyperlink w:anchor="_Toc215497153" w:history="1">
+          <w:hyperlink w:anchor="_Toc215652121" w:history="1">
             <w:r>
               <w:rPr>
                 <w:rStyle w:val="Hyperlink"/>
@@ -1483,7 +1483,7 @@
                 <w:noProof/>
                 <w:webHidden/>
               </w:rPr>
-              <w:instrText xml:space="preserve"> PAGEREF _Toc215497153 \h </w:instrText>
+              <w:instrText xml:space="preserve"> PAGEREF _Toc215652121 \h </w:instrText>
             </w:r>
             <w:r>
               <w:rPr>
@@ -1530,7 +1530,7 @@
               <w14:ligatures w14:val="standardContextual"/>
             </w:rPr>
           </w:pPr>
-          <w:hyperlink w:anchor="_Toc215497154" w:history="1">
+          <w:hyperlink w:anchor="_Toc215652122" w:history="1">
             <w:r>
               <w:rPr>
                 <w:rStyle w:val="Hyperlink"/>
@@ -1557,7 +1557,7 @@
                 <w:noProof/>
                 <w:webHidden/>
               </w:rPr>
-              <w:instrText xml:space="preserve"> PAGEREF _Toc215497154 \h </w:instrText>
+              <w:instrText xml:space="preserve"> PAGEREF _Toc215652122 \h </w:instrText>
             </w:r>
             <w:r>
               <w:rPr>
@@ -1604,7 +1604,7 @@
               <w14:ligatures w14:val="standardContextual"/>
             </w:rPr>
           </w:pPr>
-          <w:hyperlink w:anchor="_Toc215497155" w:history="1">
+          <w:hyperlink w:anchor="_Toc215652123" w:history="1">
             <w:r>
               <w:rPr>
                 <w:rStyle w:val="Hyperlink"/>
@@ -1631,7 +1631,7 @@
                 <w:noProof/>
                 <w:webHidden/>
               </w:rPr>
-              <w:instrText xml:space="preserve"> PAGEREF _Toc215497155 \h </w:instrText>
+              <w:instrText xml:space="preserve"> PAGEREF _Toc215652123 \h </w:instrText>
             </w:r>
             <w:r>
               <w:rPr>
@@ -1678,7 +1678,7 @@
               <w14:ligatures w14:val="standardContextual"/>
             </w:rPr>
           </w:pPr>
-          <w:hyperlink w:anchor="_Toc215497156" w:history="1">
+          <w:hyperlink w:anchor="_Toc215652124" w:history="1">
             <w:r>
               <w:rPr>
                 <w:rStyle w:val="Hyperlink"/>
@@ -1705,7 +1705,7 @@
                 <w:noProof/>
                 <w:webHidden/>
               </w:rPr>
-              <w:instrText xml:space="preserve"> PAGEREF _Toc215497156 \h </w:instrText>
+              <w:instrText xml:space="preserve"> PAGEREF _Toc215652124 \h </w:instrText>
             </w:r>
             <w:r>
               <w:rPr>
@@ -1752,7 +1752,7 @@
               <w14:ligatures w14:val="standardContextual"/>
             </w:rPr>
           </w:pPr>
-          <w:hyperlink w:anchor="_Toc215497157" w:history="1">
+          <w:hyperlink w:anchor="_Toc215652125" w:history="1">
             <w:r>
               <w:rPr>
                 <w:rStyle w:val="Hyperlink"/>
@@ -1779,7 +1779,7 @@
                 <w:noProof/>
                 <w:webHidden/>
               </w:rPr>
-              <w:instrText xml:space="preserve"> PAGEREF _Toc215497157 \h </w:instrText>
+              <w:instrText xml:space="preserve"> PAGEREF _Toc215652125 \h </w:instrText>
             </w:r>
             <w:r>
               <w:rPr>
@@ -1826,7 +1826,7 @@
               <w14:ligatures w14:val="standardContextual"/>
             </w:rPr>
           </w:pPr>
-          <w:hyperlink w:anchor="_Toc215497158" w:history="1">
+          <w:hyperlink w:anchor="_Toc215652126" w:history="1">
             <w:r>
               <w:rPr>
                 <w:rStyle w:val="Hyperlink"/>
@@ -1853,7 +1853,7 @@
                 <w:noProof/>
                 <w:webHidden/>
               </w:rPr>
-              <w:instrText xml:space="preserve"> PAGEREF _Toc215497158 \h </w:instrText>
+              <w:instrText xml:space="preserve"> PAGEREF _Toc215652126 \h </w:instrText>
             </w:r>
             <w:r>
               <w:rPr>
@@ -1900,7 +1900,7 @@
               <w14:ligatures w14:val="standardContextual"/>
             </w:rPr>
           </w:pPr>
-          <w:hyperlink w:anchor="_Toc215497159" w:history="1">
+          <w:hyperlink w:anchor="_Toc215652127" w:history="1">
             <w:r>
               <w:rPr>
                 <w:rStyle w:val="Hyperlink"/>
@@ -1927,7 +1927,7 @@
                 <w:noProof/>
                 <w:webHidden/>
               </w:rPr>
-              <w:instrText xml:space="preserve"> PAGEREF _Toc215497159 \h </w:instrText>
+              <w:instrText xml:space="preserve"> PAGEREF _Toc215652127 \h </w:instrText>
             </w:r>
             <w:r>
               <w:rPr>
@@ -1974,7 +1974,7 @@
               <w14:ligatures w14:val="standardContextual"/>
             </w:rPr>
           </w:pPr>
-          <w:hyperlink w:anchor="_Toc215497160" w:history="1">
+          <w:hyperlink w:anchor="_Toc215652128" w:history="1">
             <w:r>
               <w:rPr>
                 <w:rStyle w:val="Hyperlink"/>
@@ -2001,7 +2001,7 @@
                 <w:noProof/>
                 <w:webHidden/>
               </w:rPr>
-              <w:instrText xml:space="preserve"> PAGEREF _Toc215497160 \h </w:instrText>
+              <w:instrText xml:space="preserve"> PAGEREF _Toc215652128 \h </w:instrText>
             </w:r>
             <w:r>
               <w:rPr>
@@ -2048,7 +2048,7 @@
               <w14:ligatures w14:val="standardContextual"/>
             </w:rPr>
           </w:pPr>
-          <w:hyperlink w:anchor="_Toc215497161" w:history="1">
+          <w:hyperlink w:anchor="_Toc215652129" w:history="1">
             <w:r>
               <w:rPr>
                 <w:rStyle w:val="Hyperlink"/>
@@ -2075,7 +2075,7 @@
                 <w:noProof/>
                 <w:webHidden/>
               </w:rPr>
-              <w:instrText xml:space="preserve"> PAGEREF _Toc215497161 \h </w:instrText>
+              <w:instrText xml:space="preserve"> PAGEREF _Toc215652129 \h </w:instrText>
             </w:r>
             <w:r>
               <w:rPr>
@@ -2122,7 +2122,7 @@
               <w14:ligatures w14:val="standardContextual"/>
             </w:rPr>
           </w:pPr>
-          <w:hyperlink w:anchor="_Toc215497162" w:history="1">
+          <w:hyperlink w:anchor="_Toc215652130" w:history="1">
             <w:r>
               <w:rPr>
                 <w:rStyle w:val="Hyperlink"/>
@@ -2149,7 +2149,7 @@
                 <w:noProof/>
                 <w:webHidden/>
               </w:rPr>
-              <w:instrText xml:space="preserve"> PAGEREF _Toc215497162 \h </w:instrText>
+              <w:instrText xml:space="preserve"> PAGEREF _Toc215652130 \h </w:instrText>
             </w:r>
             <w:r>
               <w:rPr>
@@ -2196,7 +2196,7 @@
               <w14:ligatures w14:val="standardContextual"/>
             </w:rPr>
           </w:pPr>
-          <w:hyperlink w:anchor="_Toc215497163" w:history="1">
+          <w:hyperlink w:anchor="_Toc215652131" w:history="1">
             <w:r>
               <w:rPr>
                 <w:rStyle w:val="Hyperlink"/>
@@ -2223,7 +2223,7 @@
                 <w:noProof/>
                 <w:webHidden/>
               </w:rPr>
-              <w:instrText xml:space="preserve"> PAGEREF _Toc215497163 \h </w:instrText>
+              <w:instrText xml:space="preserve"> PAGEREF _Toc215652131 \h </w:instrText>
             </w:r>
             <w:r>
               <w:rPr>
@@ -2270,7 +2270,7 @@
               <w14:ligatures w14:val="standardContextual"/>
             </w:rPr>
           </w:pPr>
-          <w:hyperlink w:anchor="_Toc215497164" w:history="1">
+          <w:hyperlink w:anchor="_Toc215652132" w:history="1">
             <w:r>
               <w:rPr>
                 <w:rStyle w:val="Hyperlink"/>
@@ -2297,7 +2297,7 @@
                 <w:noProof/>
                 <w:webHidden/>
               </w:rPr>
-              <w:instrText xml:space="preserve"> PAGEREF _Toc215497164 \h </w:instrText>
+              <w:instrText xml:space="preserve"> PAGEREF _Toc215652132 \h </w:instrText>
             </w:r>
             <w:r>
               <w:rPr>
@@ -2344,7 +2344,7 @@
               <w14:ligatures w14:val="standardContextual"/>
             </w:rPr>
           </w:pPr>
-          <w:hyperlink w:anchor="_Toc215497165" w:history="1">
+          <w:hyperlink w:anchor="_Toc215652133" w:history="1">
             <w:r>
               <w:rPr>
                 <w:rStyle w:val="Hyperlink"/>
@@ -2371,7 +2371,7 @@
                 <w:noProof/>
                 <w:webHidden/>
               </w:rPr>
-              <w:instrText xml:space="preserve"> PAGEREF _Toc215497165 \h </w:instrText>
+              <w:instrText xml:space="preserve"> PAGEREF _Toc215652133 \h </w:instrText>
             </w:r>
             <w:r>
               <w:rPr>
@@ -2418,7 +2418,7 @@
               <w14:ligatures w14:val="standardContextual"/>
             </w:rPr>
           </w:pPr>
-          <w:hyperlink w:anchor="_Toc215497166" w:history="1">
+          <w:hyperlink w:anchor="_Toc215652134" w:history="1">
             <w:r>
               <w:rPr>
                 <w:rStyle w:val="Hyperlink"/>
@@ -2445,7 +2445,7 @@
                 <w:noProof/>
                 <w:webHidden/>
               </w:rPr>
-              <w:instrText xml:space="preserve"> PAGEREF _Toc215497166 \h </w:instrText>
+              <w:instrText xml:space="preserve"> PAGEREF _Toc215652134 \h </w:instrText>
             </w:r>
             <w:r>
               <w:rPr>
@@ -2492,7 +2492,7 @@
               <w14:ligatures w14:val="standardContextual"/>
             </w:rPr>
           </w:pPr>
-          <w:hyperlink w:anchor="_Toc215497167" w:history="1">
+          <w:hyperlink w:anchor="_Toc215652135" w:history="1">
             <w:r>
               <w:rPr>
                 <w:rStyle w:val="Hyperlink"/>
@@ -2519,7 +2519,7 @@
                 <w:noProof/>
                 <w:webHidden/>
               </w:rPr>
-              <w:instrText xml:space="preserve"> PAGEREF _Toc215497167 \h </w:instrText>
+              <w:instrText xml:space="preserve"> PAGEREF _Toc215652135 \h </w:instrText>
             </w:r>
             <w:r>
               <w:rPr>
@@ -2566,7 +2566,7 @@
               <w14:ligatures w14:val="standardContextual"/>
             </w:rPr>
           </w:pPr>
-          <w:hyperlink w:anchor="_Toc215497168" w:history="1">
+          <w:hyperlink w:anchor="_Toc215652136" w:history="1">
             <w:r>
               <w:rPr>
                 <w:rStyle w:val="Hyperlink"/>
@@ -2593,7 +2593,7 @@
                 <w:noProof/>
                 <w:webHidden/>
               </w:rPr>
-              <w:instrText xml:space="preserve"> PAGEREF _Toc215497168 \h </w:instrText>
+              <w:instrText xml:space="preserve"> PAGEREF _Toc215652136 \h </w:instrText>
             </w:r>
             <w:r>
               <w:rPr>
@@ -2640,7 +2640,7 @@
               <w14:ligatures w14:val="standardContextual"/>
             </w:rPr>
           </w:pPr>
-          <w:hyperlink w:anchor="_Toc215497169" w:history="1">
+          <w:hyperlink w:anchor="_Toc215652137" w:history="1">
             <w:r>
               <w:rPr>
                 <w:rStyle w:val="Hyperlink"/>
@@ -2667,7 +2667,7 @@
                 <w:noProof/>
                 <w:webHidden/>
               </w:rPr>
-              <w:instrText xml:space="preserve"> PAGEREF _Toc215497169 \h </w:instrText>
+              <w:instrText xml:space="preserve"> PAGEREF _Toc215652137 \h </w:instrText>
             </w:r>
             <w:r>
               <w:rPr>
@@ -2714,7 +2714,7 @@
               <w14:ligatures w14:val="standardContextual"/>
             </w:rPr>
           </w:pPr>
-          <w:hyperlink w:anchor="_Toc215497170" w:history="1">
+          <w:hyperlink w:anchor="_Toc215652138" w:history="1">
             <w:r>
               <w:rPr>
                 <w:rStyle w:val="Hyperlink"/>
@@ -2741,7 +2741,7 @@
                 <w:noProof/>
                 <w:webHidden/>
               </w:rPr>
-              <w:instrText xml:space="preserve"> PAGEREF _Toc215497170 \h </w:instrText>
+              <w:instrText xml:space="preserve"> PAGEREF _Toc215652138 \h </w:instrText>
             </w:r>
             <w:r>
               <w:rPr>
@@ -2788,7 +2788,7 @@
               <w14:ligatures w14:val="standardContextual"/>
             </w:rPr>
           </w:pPr>
-          <w:hyperlink w:anchor="_Toc215497171" w:history="1">
+          <w:hyperlink w:anchor="_Toc215652139" w:history="1">
             <w:r>
               <w:rPr>
                 <w:rStyle w:val="Hyperlink"/>
@@ -2815,7 +2815,7 @@
                 <w:noProof/>
                 <w:webHidden/>
               </w:rPr>
-              <w:instrText xml:space="preserve"> PAGEREF _Toc215497171 \h </w:instrText>
+              <w:instrText xml:space="preserve"> PAGEREF _Toc215652139 \h </w:instrText>
             </w:r>
             <w:r>
               <w:rPr>
@@ -2862,7 +2862,7 @@
               <w14:ligatures w14:val="standardContextual"/>
             </w:rPr>
           </w:pPr>
-          <w:hyperlink w:anchor="_Toc215497172" w:history="1">
+          <w:hyperlink w:anchor="_Toc215652140" w:history="1">
             <w:r>
               <w:rPr>
                 <w:rStyle w:val="Hyperlink"/>
@@ -2889,7 +2889,7 @@
                 <w:noProof/>
                 <w:webHidden/>
               </w:rPr>
-              <w:instrText xml:space="preserve"> PAGEREF _Toc215497172 \h </w:instrText>
+              <w:instrText xml:space="preserve"> PAGEREF _Toc215652140 \h </w:instrText>
             </w:r>
             <w:r>
               <w:rPr>
@@ -2936,7 +2936,7 @@
               <w14:ligatures w14:val="standardContextual"/>
             </w:rPr>
           </w:pPr>
-          <w:hyperlink w:anchor="_Toc215497173" w:history="1">
+          <w:hyperlink w:anchor="_Toc215652141" w:history="1">
             <w:r>
               <w:rPr>
                 <w:rStyle w:val="Hyperlink"/>
@@ -2963,7 +2963,7 @@
                 <w:noProof/>
                 <w:webHidden/>
               </w:rPr>
-              <w:instrText xml:space="preserve"> PAGEREF _Toc215497173 \h </w:instrText>
+              <w:instrText xml:space="preserve"> PAGEREF _Toc215652141 \h </w:instrText>
             </w:r>
             <w:r>
               <w:rPr>
@@ -3010,7 +3010,7 @@
               <w14:ligatures w14:val="standardContextual"/>
             </w:rPr>
           </w:pPr>
-          <w:hyperlink w:anchor="_Toc215497174" w:history="1">
+          <w:hyperlink w:anchor="_Toc215652142" w:history="1">
             <w:r>
               <w:rPr>
                 <w:rStyle w:val="Hyperlink"/>
@@ -3037,7 +3037,7 @@
                 <w:noProof/>
                 <w:webHidden/>
               </w:rPr>
-              <w:instrText xml:space="preserve"> PAGEREF _Toc215497174 \h </w:instrText>
+              <w:instrText xml:space="preserve"> PAGEREF _Toc215652142 \h </w:instrText>
             </w:r>
             <w:r>
               <w:rPr>
@@ -3084,7 +3084,7 @@
               <w14:ligatures w14:val="standardContextual"/>
             </w:rPr>
           </w:pPr>
-          <w:hyperlink w:anchor="_Toc215497175" w:history="1">
+          <w:hyperlink w:anchor="_Toc215652143" w:history="1">
             <w:r>
               <w:rPr>
                 <w:rStyle w:val="Hyperlink"/>
@@ -3111,7 +3111,7 @@
                 <w:noProof/>
                 <w:webHidden/>
               </w:rPr>
-              <w:instrText xml:space="preserve"> PAGEREF _Toc215497175 \h </w:instrText>
+              <w:instrText xml:space="preserve"> PAGEREF _Toc215652143 \h </w:instrText>
             </w:r>
             <w:r>
               <w:rPr>
@@ -3158,7 +3158,7 @@
               <w14:ligatures w14:val="standardContextual"/>
             </w:rPr>
           </w:pPr>
-          <w:hyperlink w:anchor="_Toc215497176" w:history="1">
+          <w:hyperlink w:anchor="_Toc215652144" w:history="1">
             <w:r>
               <w:rPr>
                 <w:rStyle w:val="Hyperlink"/>
@@ -3185,7 +3185,7 @@
                 <w:noProof/>
                 <w:webHidden/>
               </w:rPr>
-              <w:instrText xml:space="preserve"> PAGEREF _Toc215497176 \h </w:instrText>
+              <w:instrText xml:space="preserve"> PAGEREF _Toc215652144 \h </w:instrText>
             </w:r>
             <w:r>
               <w:rPr>
@@ -3232,7 +3232,7 @@
               <w14:ligatures w14:val="standardContextual"/>
             </w:rPr>
           </w:pPr>
-          <w:hyperlink w:anchor="_Toc215497177" w:history="1">
+          <w:hyperlink w:anchor="_Toc215652145" w:history="1">
             <w:r>
               <w:rPr>
                 <w:rStyle w:val="Hyperlink"/>
@@ -3259,7 +3259,7 @@
                 <w:noProof/>
                 <w:webHidden/>
               </w:rPr>
-              <w:instrText xml:space="preserve"> PAGEREF _Toc215497177 \h </w:instrText>
+              <w:instrText xml:space="preserve"> PAGEREF _Toc215652145 \h </w:instrText>
             </w:r>
             <w:r>
               <w:rPr>
@@ -3306,7 +3306,7 @@
               <w14:ligatures w14:val="standardContextual"/>
             </w:rPr>
           </w:pPr>
-          <w:hyperlink w:anchor="_Toc215497178" w:history="1">
+          <w:hyperlink w:anchor="_Toc215652146" w:history="1">
             <w:r>
               <w:rPr>
                 <w:rStyle w:val="Hyperlink"/>
@@ -3333,7 +3333,7 @@
                 <w:noProof/>
                 <w:webHidden/>
               </w:rPr>
-              <w:instrText xml:space="preserve"> PAGEREF _Toc215497178 \h </w:instrText>
+              <w:instrText xml:space="preserve"> PAGEREF _Toc215652146 \h </w:instrText>
             </w:r>
             <w:r>
               <w:rPr>
@@ -3380,12 +3380,12 @@
               <w14:ligatures w14:val="standardContextual"/>
             </w:rPr>
           </w:pPr>
-          <w:hyperlink w:anchor="_Toc215497179" w:history="1">
+          <w:hyperlink w:anchor="_Toc215652147" w:history="1">
             <w:r>
               <w:rPr>
                 <w:rStyle w:val="Hyperlink"/>
                 <w:noProof/>
-                <w:lang w:val="fr-FR"/>
+                <w:lang w:val="en-CA"/>
               </w:rPr>
               <w:t>2.3 User-Interface Design</w:t>
             </w:r>
@@ -3408,7 +3408,7 @@
                 <w:noProof/>
                 <w:webHidden/>
               </w:rPr>
-              <w:instrText xml:space="preserve"> PAGEREF _Toc215497179 \h </w:instrText>
+              <w:instrText xml:space="preserve"> PAGEREF _Toc215652147 \h </w:instrText>
             </w:r>
             <w:r>
               <w:rPr>
@@ -3428,7 +3428,7 @@
                 <w:noProof/>
                 <w:webHidden/>
               </w:rPr>
-              <w:t>20</w:t>
+              <w:t>21</w:t>
             </w:r>
             <w:r>
               <w:rPr>
@@ -3455,7 +3455,7 @@
               <w14:ligatures w14:val="standardContextual"/>
             </w:rPr>
           </w:pPr>
-          <w:hyperlink w:anchor="_Toc215497180" w:history="1">
+          <w:hyperlink w:anchor="_Toc215652148" w:history="1">
             <w:r>
               <w:rPr>
                 <w:rStyle w:val="Hyperlink"/>
@@ -3482,7 +3482,7 @@
                 <w:noProof/>
                 <w:webHidden/>
               </w:rPr>
-              <w:instrText xml:space="preserve"> PAGEREF _Toc215497180 \h </w:instrText>
+              <w:instrText xml:space="preserve"> PAGEREF _Toc215652148 \h </w:instrText>
             </w:r>
             <w:r>
               <w:rPr>
@@ -3502,7 +3502,7 @@
                 <w:noProof/>
                 <w:webHidden/>
               </w:rPr>
-              <w:t>20</w:t>
+              <w:t>21</w:t>
             </w:r>
             <w:r>
               <w:rPr>
@@ -3529,7 +3529,7 @@
               <w14:ligatures w14:val="standardContextual"/>
             </w:rPr>
           </w:pPr>
-          <w:hyperlink w:anchor="_Toc215497181" w:history="1">
+          <w:hyperlink w:anchor="_Toc215652149" w:history="1">
             <w:r>
               <w:rPr>
                 <w:rStyle w:val="Hyperlink"/>
@@ -3557,7 +3557,7 @@
                 <w:noProof/>
                 <w:webHidden/>
               </w:rPr>
-              <w:instrText xml:space="preserve"> PAGEREF _Toc215497181 \h </w:instrText>
+              <w:instrText xml:space="preserve"> PAGEREF _Toc215652149 \h </w:instrText>
             </w:r>
             <w:r>
               <w:rPr>
@@ -3577,7 +3577,7 @@
                 <w:noProof/>
                 <w:webHidden/>
               </w:rPr>
-              <w:t>20</w:t>
+              <w:t>22</w:t>
             </w:r>
             <w:r>
               <w:rPr>
@@ -3604,7 +3604,7 @@
               <w14:ligatures w14:val="standardContextual"/>
             </w:rPr>
           </w:pPr>
-          <w:hyperlink w:anchor="_Toc215497182" w:history="1">
+          <w:hyperlink w:anchor="_Toc215652150" w:history="1">
             <w:r>
               <w:rPr>
                 <w:rStyle w:val="Hyperlink"/>
@@ -3632,7 +3632,7 @@
                 <w:noProof/>
                 <w:webHidden/>
               </w:rPr>
-              <w:instrText xml:space="preserve"> PAGEREF _Toc215497182 \h </w:instrText>
+              <w:instrText xml:space="preserve"> PAGEREF _Toc215652150 \h </w:instrText>
             </w:r>
             <w:r>
               <w:rPr>
@@ -3652,7 +3652,7 @@
                 <w:noProof/>
                 <w:webHidden/>
               </w:rPr>
-              <w:t>21</w:t>
+              <w:t>23</w:t>
             </w:r>
             <w:r>
               <w:rPr>
@@ -3679,7 +3679,7 @@
               <w14:ligatures w14:val="standardContextual"/>
             </w:rPr>
           </w:pPr>
-          <w:hyperlink w:anchor="_Toc215497183" w:history="1">
+          <w:hyperlink w:anchor="_Toc215652151" w:history="1">
             <w:r>
               <w:rPr>
                 <w:rStyle w:val="Hyperlink"/>
@@ -3707,7 +3707,7 @@
                 <w:noProof/>
                 <w:webHidden/>
               </w:rPr>
-              <w:instrText xml:space="preserve"> PAGEREF _Toc215497183 \h </w:instrText>
+              <w:instrText xml:space="preserve"> PAGEREF _Toc215652151 \h </w:instrText>
             </w:r>
             <w:r>
               <w:rPr>
@@ -3727,7 +3727,7 @@
                 <w:noProof/>
                 <w:webHidden/>
               </w:rPr>
-              <w:t>21</w:t>
+              <w:t>24</w:t>
             </w:r>
             <w:r>
               <w:rPr>
@@ -3754,7 +3754,7 @@
               <w14:ligatures w14:val="standardContextual"/>
             </w:rPr>
           </w:pPr>
-          <w:hyperlink w:anchor="_Toc215497184" w:history="1">
+          <w:hyperlink w:anchor="_Toc215652152" w:history="1">
             <w:r>
               <w:rPr>
                 <w:rStyle w:val="Hyperlink"/>
@@ -3782,7 +3782,7 @@
                 <w:noProof/>
                 <w:webHidden/>
               </w:rPr>
-              <w:instrText xml:space="preserve"> PAGEREF _Toc215497184 \h </w:instrText>
+              <w:instrText xml:space="preserve"> PAGEREF _Toc215652152 \h </w:instrText>
             </w:r>
             <w:r>
               <w:rPr>
@@ -3802,7 +3802,7 @@
                 <w:noProof/>
                 <w:webHidden/>
               </w:rPr>
-              <w:t>21</w:t>
+              <w:t>24</w:t>
             </w:r>
             <w:r>
               <w:rPr>
@@ -3829,14 +3829,14 @@
               <w14:ligatures w14:val="standardContextual"/>
             </w:rPr>
           </w:pPr>
-          <w:hyperlink w:anchor="_Toc215497185" w:history="1">
+          <w:hyperlink w:anchor="_Toc215652153" w:history="1">
             <w:r>
               <w:rPr>
                 <w:rStyle w:val="Hyperlink"/>
                 <w:noProof/>
                 <w:lang w:val="en-CA" w:eastAsia="en-CA"/>
               </w:rPr>
-              <w:t>Figure 2.5: Sequence Diagram</w:t>
+              <w:t>2.4.1 Sequence Diagram</w:t>
             </w:r>
             <w:r>
               <w:rPr>
@@ -3857,7 +3857,7 @@
                 <w:noProof/>
                 <w:webHidden/>
               </w:rPr>
-              <w:instrText xml:space="preserve"> PAGEREF _Toc215497185 \h </w:instrText>
+              <w:instrText xml:space="preserve"> PAGEREF _Toc215652153 \h </w:instrText>
             </w:r>
             <w:r>
               <w:rPr>
@@ -3877,7 +3877,7 @@
                 <w:noProof/>
                 <w:webHidden/>
               </w:rPr>
-              <w:t>21</w:t>
+              <w:t>24</w:t>
             </w:r>
             <w:r>
               <w:rPr>
@@ -3904,14 +3904,14 @@
               <w14:ligatures w14:val="standardContextual"/>
             </w:rPr>
           </w:pPr>
-          <w:hyperlink w:anchor="_Toc215497186" w:history="1">
+          <w:hyperlink w:anchor="_Toc215652154" w:history="1">
             <w:r>
               <w:rPr>
                 <w:rStyle w:val="Hyperlink"/>
                 <w:noProof/>
                 <w:lang w:val="en-CA" w:eastAsia="en-CA"/>
               </w:rPr>
-              <w:t>Figure 2.6: Activity Diagram</w:t>
+              <w:t>Figure 2.4.2 The Student State Diagram</w:t>
             </w:r>
             <w:r>
               <w:rPr>
@@ -3932,7 +3932,7 @@
                 <w:noProof/>
                 <w:webHidden/>
               </w:rPr>
-              <w:instrText xml:space="preserve"> PAGEREF _Toc215497186 \h </w:instrText>
+              <w:instrText xml:space="preserve"> PAGEREF _Toc215652154 \h </w:instrText>
             </w:r>
             <w:r>
               <w:rPr>
@@ -3952,7 +3952,7 @@
                 <w:noProof/>
                 <w:webHidden/>
               </w:rPr>
-              <w:t>21</w:t>
+              <w:t>27</w:t>
             </w:r>
             <w:r>
               <w:rPr>
@@ -3979,7 +3979,7 @@
               <w14:ligatures w14:val="standardContextual"/>
             </w:rPr>
           </w:pPr>
-          <w:hyperlink w:anchor="_Toc215497187" w:history="1">
+          <w:hyperlink w:anchor="_Toc215652155" w:history="1">
             <w:r>
               <w:rPr>
                 <w:rStyle w:val="Hyperlink"/>
@@ -4007,7 +4007,7 @@
                 <w:noProof/>
                 <w:webHidden/>
               </w:rPr>
-              <w:instrText xml:space="preserve"> PAGEREF _Toc215497187 \h </w:instrText>
+              <w:instrText xml:space="preserve"> PAGEREF _Toc215652155 \h </w:instrText>
             </w:r>
             <w:r>
               <w:rPr>
@@ -4027,7 +4027,7 @@
                 <w:noProof/>
                 <w:webHidden/>
               </w:rPr>
-              <w:t>23</w:t>
+              <w:t>28</w:t>
             </w:r>
             <w:r>
               <w:rPr>
@@ -4054,7 +4054,7 @@
               <w14:ligatures w14:val="standardContextual"/>
             </w:rPr>
           </w:pPr>
-          <w:hyperlink w:anchor="_Toc215497188" w:history="1">
+          <w:hyperlink w:anchor="_Toc215652156" w:history="1">
             <w:r>
               <w:rPr>
                 <w:rStyle w:val="Hyperlink"/>
@@ -4081,7 +4081,7 @@
                 <w:noProof/>
                 <w:webHidden/>
               </w:rPr>
-              <w:instrText xml:space="preserve"> PAGEREF _Toc215497188 \h </w:instrText>
+              <w:instrText xml:space="preserve"> PAGEREF _Toc215652156 \h </w:instrText>
             </w:r>
             <w:r>
               <w:rPr>
@@ -4101,7 +4101,7 @@
                 <w:noProof/>
                 <w:webHidden/>
               </w:rPr>
-              <w:t>23</w:t>
+              <w:t>28</w:t>
             </w:r>
             <w:r>
               <w:rPr>
@@ -4128,7 +4128,7 @@
               <w14:ligatures w14:val="standardContextual"/>
             </w:rPr>
           </w:pPr>
-          <w:hyperlink w:anchor="_Toc215497189" w:history="1">
+          <w:hyperlink w:anchor="_Toc215652157" w:history="1">
             <w:r>
               <w:rPr>
                 <w:rStyle w:val="Hyperlink"/>
@@ -4155,7 +4155,7 @@
                 <w:noProof/>
                 <w:webHidden/>
               </w:rPr>
-              <w:instrText xml:space="preserve"> PAGEREF _Toc215497189 \h </w:instrText>
+              <w:instrText xml:space="preserve"> PAGEREF _Toc215652157 \h </w:instrText>
             </w:r>
             <w:r>
               <w:rPr>
@@ -4175,7 +4175,7 @@
                 <w:noProof/>
                 <w:webHidden/>
               </w:rPr>
-              <w:t>23</w:t>
+              <w:t>28</w:t>
             </w:r>
             <w:r>
               <w:rPr>
@@ -4202,7 +4202,7 @@
               <w14:ligatures w14:val="standardContextual"/>
             </w:rPr>
           </w:pPr>
-          <w:hyperlink w:anchor="_Toc215497190" w:history="1">
+          <w:hyperlink w:anchor="_Toc215652158" w:history="1">
             <w:r>
               <w:rPr>
                 <w:rStyle w:val="Hyperlink"/>
@@ -4229,7 +4229,7 @@
                 <w:noProof/>
                 <w:webHidden/>
               </w:rPr>
-              <w:instrText xml:space="preserve"> PAGEREF _Toc215497190 \h </w:instrText>
+              <w:instrText xml:space="preserve"> PAGEREF _Toc215652158 \h </w:instrText>
             </w:r>
             <w:r>
               <w:rPr>
@@ -4249,7 +4249,7 @@
                 <w:noProof/>
                 <w:webHidden/>
               </w:rPr>
-              <w:t>23</w:t>
+              <w:t>28</w:t>
             </w:r>
             <w:r>
               <w:rPr>
@@ -4276,7 +4276,7 @@
               <w14:ligatures w14:val="standardContextual"/>
             </w:rPr>
           </w:pPr>
-          <w:hyperlink w:anchor="_Toc215497191" w:history="1">
+          <w:hyperlink w:anchor="_Toc215652159" w:history="1">
             <w:r>
               <w:rPr>
                 <w:rStyle w:val="Hyperlink"/>
@@ -4303,7 +4303,7 @@
                 <w:noProof/>
                 <w:webHidden/>
               </w:rPr>
-              <w:instrText xml:space="preserve"> PAGEREF _Toc215497191 \h </w:instrText>
+              <w:instrText xml:space="preserve"> PAGEREF _Toc215652159 \h </w:instrText>
             </w:r>
             <w:r>
               <w:rPr>
@@ -4323,7 +4323,7 @@
                 <w:noProof/>
                 <w:webHidden/>
               </w:rPr>
-              <w:t>24</w:t>
+              <w:t>29</w:t>
             </w:r>
             <w:r>
               <w:rPr>
@@ -4350,7 +4350,7 @@
               <w14:ligatures w14:val="standardContextual"/>
             </w:rPr>
           </w:pPr>
-          <w:hyperlink w:anchor="_Toc215497192" w:history="1">
+          <w:hyperlink w:anchor="_Toc215652160" w:history="1">
             <w:r>
               <w:rPr>
                 <w:rStyle w:val="Hyperlink"/>
@@ -4378,7 +4378,7 @@
                 <w:noProof/>
                 <w:webHidden/>
               </w:rPr>
-              <w:instrText xml:space="preserve"> PAGEREF _Toc215497192 \h </w:instrText>
+              <w:instrText xml:space="preserve"> PAGEREF _Toc215652160 \h </w:instrText>
             </w:r>
             <w:r>
               <w:rPr>
@@ -4398,7 +4398,7 @@
                 <w:noProof/>
                 <w:webHidden/>
               </w:rPr>
-              <w:t>26</w:t>
+              <w:t>31</w:t>
             </w:r>
             <w:r>
               <w:rPr>
@@ -4425,7 +4425,7 @@
               <w14:ligatures w14:val="standardContextual"/>
             </w:rPr>
           </w:pPr>
-          <w:hyperlink w:anchor="_Toc215497193" w:history="1">
+          <w:hyperlink w:anchor="_Toc215652161" w:history="1">
             <w:r>
               <w:rPr>
                 <w:rStyle w:val="Hyperlink"/>
@@ -4453,7 +4453,7 @@
                 <w:noProof/>
                 <w:webHidden/>
               </w:rPr>
-              <w:instrText xml:space="preserve"> PAGEREF _Toc215497193 \h </w:instrText>
+              <w:instrText xml:space="preserve"> PAGEREF _Toc215652161 \h </w:instrText>
             </w:r>
             <w:r>
               <w:rPr>
@@ -4473,7 +4473,7 @@
                 <w:noProof/>
                 <w:webHidden/>
               </w:rPr>
-              <w:t>26</w:t>
+              <w:t>31</w:t>
             </w:r>
             <w:r>
               <w:rPr>
@@ -4500,7 +4500,7 @@
               <w14:ligatures w14:val="standardContextual"/>
             </w:rPr>
           </w:pPr>
-          <w:hyperlink w:anchor="_Toc215497194" w:history="1">
+          <w:hyperlink w:anchor="_Toc215652162" w:history="1">
             <w:r>
               <w:rPr>
                 <w:rStyle w:val="Hyperlink"/>
@@ -4528,7 +4528,7 @@
                 <w:noProof/>
                 <w:webHidden/>
               </w:rPr>
-              <w:instrText xml:space="preserve"> PAGEREF _Toc215497194 \h </w:instrText>
+              <w:instrText xml:space="preserve"> PAGEREF _Toc215652162 \h </w:instrText>
             </w:r>
             <w:r>
               <w:rPr>
@@ -4548,7 +4548,7 @@
                 <w:noProof/>
                 <w:webHidden/>
               </w:rPr>
-              <w:t>26</w:t>
+              <w:t>31</w:t>
             </w:r>
             <w:r>
               <w:rPr>
@@ -4575,7 +4575,7 @@
               <w14:ligatures w14:val="standardContextual"/>
             </w:rPr>
           </w:pPr>
-          <w:hyperlink w:anchor="_Toc215497195" w:history="1">
+          <w:hyperlink w:anchor="_Toc215652163" w:history="1">
             <w:r>
               <w:rPr>
                 <w:rStyle w:val="Hyperlink"/>
@@ -4603,7 +4603,7 @@
                 <w:noProof/>
                 <w:webHidden/>
               </w:rPr>
-              <w:instrText xml:space="preserve"> PAGEREF _Toc215497195 \h </w:instrText>
+              <w:instrText xml:space="preserve"> PAGEREF _Toc215652163 \h </w:instrText>
             </w:r>
             <w:r>
               <w:rPr>
@@ -4623,7 +4623,7 @@
                 <w:noProof/>
                 <w:webHidden/>
               </w:rPr>
-              <w:t>28</w:t>
+              <w:t>33</w:t>
             </w:r>
             <w:r>
               <w:rPr>
@@ -4650,7 +4650,7 @@
       <w:pPr>
         <w:pStyle w:val="Heading1"/>
       </w:pPr>
-      <w:bookmarkStart w:id="0" w:name="_Toc215497144"/>
+      <w:bookmarkStart w:id="0" w:name="_Toc215652112"/>
       <w:r>
         <w:lastRenderedPageBreak/>
         <w:t>SECTION 1: REQUIREMENTS</w:t>
@@ -4663,7 +4663,7 @@
         <w:pStyle w:val="Heading2"/>
       </w:pPr>
       <w:bookmarkStart w:id="1" w:name="_Toc212410367"/>
-      <w:bookmarkStart w:id="2" w:name="_Toc215497145"/>
+      <w:bookmarkStart w:id="2" w:name="_Toc215652113"/>
       <w:r>
         <w:t>1.1 INTRODUCTION</w:t>
       </w:r>
@@ -4675,7 +4675,7 @@
         <w:pStyle w:val="Heading3"/>
       </w:pPr>
       <w:bookmarkStart w:id="3" w:name="_Toc212410368"/>
-      <w:bookmarkStart w:id="4" w:name="_Toc215497146"/>
+      <w:bookmarkStart w:id="4" w:name="_Toc215652114"/>
       <w:r>
         <w:t>1.1.1 PURPOSE</w:t>
       </w:r>
@@ -4768,7 +4768,7 @@
         <w:pStyle w:val="Heading3"/>
       </w:pPr>
       <w:bookmarkStart w:id="5" w:name="_Toc212410369"/>
-      <w:bookmarkStart w:id="6" w:name="_Toc215497147"/>
+      <w:bookmarkStart w:id="6" w:name="_Toc215652115"/>
       <w:r>
         <w:t>1.1.2 SCOPE</w:t>
       </w:r>
@@ -5631,7 +5631,7 @@
         <w:pStyle w:val="Heading3"/>
       </w:pPr>
       <w:bookmarkStart w:id="7" w:name="_Toc212410370"/>
-      <w:bookmarkStart w:id="8" w:name="_Toc215497148"/>
+      <w:bookmarkStart w:id="8" w:name="_Toc215652116"/>
       <w:r>
         <w:lastRenderedPageBreak/>
         <w:t xml:space="preserve">1.1.3 </w:t>
@@ -8053,7 +8053,7 @@
         <w:pStyle w:val="Heading3"/>
       </w:pPr>
       <w:bookmarkStart w:id="9" w:name="_Toc212410371"/>
-      <w:bookmarkStart w:id="10" w:name="_Toc215497149"/>
+      <w:bookmarkStart w:id="10" w:name="_Toc215652117"/>
       <w:r>
         <w:t>1.</w:t>
       </w:r>
@@ -8142,7 +8142,7 @@
         <w:pStyle w:val="Heading3"/>
       </w:pPr>
       <w:bookmarkStart w:id="11" w:name="_Toc212410372"/>
-      <w:bookmarkStart w:id="12" w:name="_Toc215497150"/>
+      <w:bookmarkStart w:id="12" w:name="_Toc215652118"/>
       <w:r>
         <w:t>1</w:t>
       </w:r>
@@ -8328,7 +8328,7 @@
         <w:pStyle w:val="Heading2"/>
       </w:pPr>
       <w:bookmarkStart w:id="13" w:name="_Toc212410376"/>
-      <w:bookmarkStart w:id="14" w:name="_Toc215497151"/>
+      <w:bookmarkStart w:id="14" w:name="_Toc215652119"/>
       <w:r>
         <w:t>1.2</w:t>
       </w:r>
@@ -8363,7 +8363,7 @@
           <w:rStyle w:val="Strong"/>
         </w:rPr>
       </w:pPr>
-      <w:bookmarkStart w:id="15" w:name="_Toc215497152"/>
+      <w:bookmarkStart w:id="15" w:name="_Toc215652120"/>
       <w:r>
         <w:rPr>
           <w:rStyle w:val="Strong"/>
@@ -8551,7 +8551,7 @@
           <w:rStyle w:val="Strong"/>
         </w:rPr>
       </w:pPr>
-      <w:bookmarkStart w:id="16" w:name="_Toc215497153"/>
+      <w:bookmarkStart w:id="16" w:name="_Toc215652121"/>
       <w:r>
         <w:rPr>
           <w:rStyle w:val="Strong"/>
@@ -8744,7 +8744,7 @@
           <w:rStyle w:val="Strong"/>
         </w:rPr>
       </w:pPr>
-      <w:bookmarkStart w:id="17" w:name="_Toc215497154"/>
+      <w:bookmarkStart w:id="17" w:name="_Toc215652122"/>
       <w:r>
         <w:rPr>
           <w:rStyle w:val="Strong"/>
@@ -8909,7 +8909,7 @@
       <w:pPr>
         <w:pStyle w:val="Heading2"/>
       </w:pPr>
-      <w:bookmarkStart w:id="19" w:name="_Toc215497155"/>
+      <w:bookmarkStart w:id="19" w:name="_Toc215652123"/>
       <w:r>
         <w:lastRenderedPageBreak/>
         <w:t>1.3. FUNCTIONAL REQUIREMENTS</w:t>
@@ -8935,7 +8935,7 @@
         <w:pStyle w:val="Heading3"/>
       </w:pPr>
       <w:bookmarkStart w:id="20" w:name="_Toc212410381"/>
-      <w:bookmarkStart w:id="21" w:name="_Toc215497156"/>
+      <w:bookmarkStart w:id="21" w:name="_Toc215652124"/>
       <w:r>
         <w:t xml:space="preserve">1.3.1 </w:t>
       </w:r>
@@ -9055,7 +9055,7 @@
         <w:pStyle w:val="Heading3"/>
       </w:pPr>
       <w:bookmarkStart w:id="22" w:name="_Toc212410382"/>
-      <w:bookmarkStart w:id="23" w:name="_Toc215497157"/>
+      <w:bookmarkStart w:id="23" w:name="_Toc215652125"/>
       <w:r>
         <w:t xml:space="preserve">1.3.2 </w:t>
       </w:r>
@@ -9317,7 +9317,7 @@
         <w:pStyle w:val="Heading3"/>
       </w:pPr>
       <w:bookmarkStart w:id="24" w:name="_Toc212410383"/>
-      <w:bookmarkStart w:id="25" w:name="_Toc215497158"/>
+      <w:bookmarkStart w:id="25" w:name="_Toc215652126"/>
       <w:r>
         <w:t xml:space="preserve">1.3.3 </w:t>
       </w:r>
@@ -9560,7 +9560,7 @@
         <w:pStyle w:val="Heading3"/>
       </w:pPr>
       <w:bookmarkStart w:id="26" w:name="_Toc212410384"/>
-      <w:bookmarkStart w:id="27" w:name="_Toc215497159"/>
+      <w:bookmarkStart w:id="27" w:name="_Toc215652127"/>
       <w:r>
         <w:t xml:space="preserve">1.3.4 </w:t>
       </w:r>
@@ -9706,7 +9706,7 @@
         <w:pStyle w:val="Heading3"/>
       </w:pPr>
       <w:bookmarkStart w:id="28" w:name="_Toc212410385"/>
-      <w:bookmarkStart w:id="29" w:name="_Toc215497160"/>
+      <w:bookmarkStart w:id="29" w:name="_Toc215652128"/>
       <w:r>
         <w:lastRenderedPageBreak/>
         <w:t xml:space="preserve">1.3.5 </w:t>
@@ -9821,7 +9821,7 @@
         <w:pStyle w:val="Heading3"/>
       </w:pPr>
       <w:bookmarkStart w:id="30" w:name="_Toc212410386"/>
-      <w:bookmarkStart w:id="31" w:name="_Toc215497161"/>
+      <w:bookmarkStart w:id="31" w:name="_Toc215652129"/>
       <w:r>
         <w:t xml:space="preserve">1.3.6 </w:t>
       </w:r>
@@ -9947,7 +9947,7 @@
         <w:pStyle w:val="Heading3"/>
       </w:pPr>
       <w:bookmarkStart w:id="32" w:name="_Toc212410387"/>
-      <w:bookmarkStart w:id="33" w:name="_Toc215497162"/>
+      <w:bookmarkStart w:id="33" w:name="_Toc215652130"/>
       <w:r>
         <w:t xml:space="preserve">1.3.7 </w:t>
       </w:r>
@@ -10095,7 +10095,7 @@
         <w:pStyle w:val="Heading2"/>
       </w:pPr>
       <w:bookmarkStart w:id="34" w:name="_Toc212410388"/>
-      <w:bookmarkStart w:id="35" w:name="_Toc215497163"/>
+      <w:bookmarkStart w:id="35" w:name="_Toc215652131"/>
       <w:r>
         <w:t>1.</w:t>
       </w:r>
@@ -10120,7 +10120,7 @@
         <w:pStyle w:val="Heading3"/>
       </w:pPr>
       <w:bookmarkStart w:id="36" w:name="_Toc212410389"/>
-      <w:bookmarkStart w:id="37" w:name="_Toc215497164"/>
+      <w:bookmarkStart w:id="37" w:name="_Toc215652132"/>
       <w:r>
         <w:t xml:space="preserve">1.4.1 </w:t>
       </w:r>
@@ -10184,7 +10184,7 @@
         <w:pStyle w:val="Heading3"/>
       </w:pPr>
       <w:bookmarkStart w:id="38" w:name="_Toc212410390"/>
-      <w:bookmarkStart w:id="39" w:name="_Toc215497165"/>
+      <w:bookmarkStart w:id="39" w:name="_Toc215652133"/>
       <w:r>
         <w:t xml:space="preserve">1.4.2 </w:t>
       </w:r>
@@ -10297,7 +10297,7 @@
         <w:pStyle w:val="Heading3"/>
       </w:pPr>
       <w:bookmarkStart w:id="40" w:name="_Toc212410391"/>
-      <w:bookmarkStart w:id="41" w:name="_Toc215497166"/>
+      <w:bookmarkStart w:id="41" w:name="_Toc215652134"/>
       <w:r>
         <w:t xml:space="preserve">1.4.3 </w:t>
       </w:r>
@@ -10374,7 +10374,7 @@
         <w:pStyle w:val="Heading3"/>
       </w:pPr>
       <w:bookmarkStart w:id="42" w:name="_Toc212410392"/>
-      <w:bookmarkStart w:id="43" w:name="_Toc215497167"/>
+      <w:bookmarkStart w:id="43" w:name="_Toc215652135"/>
       <w:r>
         <w:lastRenderedPageBreak/>
         <w:t xml:space="preserve">1.4.4 </w:t>
@@ -10488,7 +10488,7 @@
         <w:pStyle w:val="Heading3"/>
       </w:pPr>
       <w:bookmarkStart w:id="44" w:name="_Toc212410393"/>
-      <w:bookmarkStart w:id="45" w:name="_Toc215497168"/>
+      <w:bookmarkStart w:id="45" w:name="_Toc215652136"/>
       <w:r>
         <w:t xml:space="preserve">1.4.5 </w:t>
       </w:r>
@@ -10627,7 +10627,7 @@
       <w:pPr>
         <w:pStyle w:val="Heading2"/>
       </w:pPr>
-      <w:bookmarkStart w:id="46" w:name="_Toc215497169"/>
+      <w:bookmarkStart w:id="46" w:name="_Toc215652137"/>
       <w:r>
         <w:lastRenderedPageBreak/>
         <w:t>1.5 USECASES</w:t>
@@ -10638,7 +10638,7 @@
       <w:pPr>
         <w:pStyle w:val="Heading3"/>
       </w:pPr>
-      <w:bookmarkStart w:id="47" w:name="_Toc215497170"/>
+      <w:bookmarkStart w:id="47" w:name="_Toc215652138"/>
       <w:r>
         <w:t>1.5.1 USE CASE DIAGRAM</w:t>
       </w:r>
@@ -10709,7 +10709,7 @@
         <w:pStyle w:val="Heading3"/>
       </w:pPr>
       <w:bookmarkStart w:id="48" w:name="_Toc212411376"/>
-      <w:bookmarkStart w:id="49" w:name="_Toc215497171"/>
+      <w:bookmarkStart w:id="49" w:name="_Toc215652139"/>
       <w:r>
         <w:t xml:space="preserve">1.5.1 </w:t>
       </w:r>
@@ -11030,7 +11030,7 @@
         <w:pStyle w:val="Heading3"/>
       </w:pPr>
       <w:bookmarkStart w:id="50" w:name="_Toc212411377"/>
-      <w:bookmarkStart w:id="51" w:name="_Toc215497172"/>
+      <w:bookmarkStart w:id="51" w:name="_Toc215652140"/>
       <w:r>
         <w:t xml:space="preserve">1.5.2 Detailed Descriptions of Four </w:t>
       </w:r>
@@ -12531,7 +12531,7 @@
       <w:pPr>
         <w:pStyle w:val="Heading1"/>
       </w:pPr>
-      <w:bookmarkStart w:id="56" w:name="_Toc215497173"/>
+      <w:bookmarkStart w:id="56" w:name="_Toc215652141"/>
       <w:r>
         <w:lastRenderedPageBreak/>
         <w:t>SECTION 2: SYSTEM DESIGN</w:t>
@@ -12543,7 +12543,7 @@
       <w:pPr>
         <w:pStyle w:val="Heading2"/>
       </w:pPr>
-      <w:bookmarkStart w:id="57" w:name="_Toc215497174"/>
+      <w:bookmarkStart w:id="57" w:name="_Toc215652142"/>
       <w:r>
         <w:t>2.1 System Architecture</w:t>
       </w:r>
@@ -12572,7 +12572,7 @@
       <w:pPr>
         <w:pStyle w:val="Heading3"/>
       </w:pPr>
-      <w:bookmarkStart w:id="58" w:name="_Toc215497175"/>
+      <w:bookmarkStart w:id="58" w:name="_Toc215652143"/>
       <w:r>
         <w:t>2.1.1 Tiers:</w:t>
       </w:r>
@@ -12996,7 +12996,7 @@
       <w:pPr>
         <w:pStyle w:val="Heading3"/>
       </w:pPr>
-      <w:bookmarkStart w:id="59" w:name="_Toc215497176"/>
+      <w:bookmarkStart w:id="59" w:name="_Toc215652144"/>
       <w:r>
         <w:lastRenderedPageBreak/>
         <w:t>2.1.2 Diagram:</w:t>
@@ -13006,7 +13006,61 @@
     <w:p/>
     <w:p/>
     <w:p/>
-    <w:p/>
+    <w:p>
+      <w:r>
+        <w:rPr>
+          <w:noProof/>
+        </w:rPr>
+        <w:drawing>
+          <wp:inline distT="0" distB="0" distL="0" distR="0" wp14:anchorId="7FA5C5B5" wp14:editId="2076347E">
+            <wp:extent cx="6648450" cy="7610475"/>
+            <wp:effectExtent l="0" t="0" r="0" b="9525"/>
+            <wp:docPr id="755018577" name="Picture 1" descr="A diagram of a data layer&#10;&#10;Description automatically generated with medium confidence"/>
+            <wp:cNvGraphicFramePr>
+              <a:graphicFrameLocks xmlns:a="http://schemas.openxmlformats.org/drawingml/2006/main" noChangeAspect="1"/>
+            </wp:cNvGraphicFramePr>
+            <a:graphic xmlns:a="http://schemas.openxmlformats.org/drawingml/2006/main">
+              <a:graphicData uri="http://schemas.openxmlformats.org/drawingml/2006/picture">
+                <pic:pic xmlns:pic="http://schemas.openxmlformats.org/drawingml/2006/picture">
+                  <pic:nvPicPr>
+                    <pic:cNvPr id="755018577" name="Picture 1" descr="A diagram of a data layer&#10;&#10;Description automatically generated with medium confidence"/>
+                    <pic:cNvPicPr>
+                      <a:picLocks noChangeAspect="1" noChangeArrowheads="1"/>
+                    </pic:cNvPicPr>
+                  </pic:nvPicPr>
+                  <pic:blipFill>
+                    <a:blip r:embed="rId10">
+                      <a:extLst>
+                        <a:ext uri="{28A0092B-C50C-407E-A947-70E740481C1C}">
+                          <a14:useLocalDpi xmlns:a14="http://schemas.microsoft.com/office/drawing/2010/main" val="0"/>
+                        </a:ext>
+                      </a:extLst>
+                    </a:blip>
+                    <a:srcRect/>
+                    <a:stretch>
+                      <a:fillRect/>
+                    </a:stretch>
+                  </pic:blipFill>
+                  <pic:spPr bwMode="auto">
+                    <a:xfrm>
+                      <a:off x="0" y="0"/>
+                      <a:ext cx="6648450" cy="7610475"/>
+                    </a:xfrm>
+                    <a:prstGeom prst="rect">
+                      <a:avLst/>
+                    </a:prstGeom>
+                    <a:noFill/>
+                    <a:ln>
+                      <a:noFill/>
+                    </a:ln>
+                  </pic:spPr>
+                </pic:pic>
+              </a:graphicData>
+            </a:graphic>
+          </wp:inline>
+        </w:drawing>
+      </w:r>
+    </w:p>
     <w:p/>
     <w:p/>
     <w:p/>
@@ -13014,72 +13068,7 @@
       <w:pPr>
         <w:pStyle w:val="Heading3"/>
       </w:pPr>
-    </w:p>
-    <w:p>
-      <w:pPr>
-        <w:pStyle w:val="Heading3"/>
-      </w:pPr>
-    </w:p>
-    <w:p>
-      <w:pPr>
-        <w:pStyle w:val="Heading3"/>
-      </w:pPr>
-    </w:p>
-    <w:p>
-      <w:pPr>
-        <w:pStyle w:val="Heading3"/>
-      </w:pPr>
-    </w:p>
-    <w:p>
-      <w:pPr>
-        <w:pStyle w:val="Heading3"/>
-      </w:pPr>
-    </w:p>
-    <w:p>
-      <w:pPr>
-        <w:pStyle w:val="Heading3"/>
-      </w:pPr>
-    </w:p>
-    <w:p>
-      <w:pPr>
-        <w:pStyle w:val="Heading3"/>
-      </w:pPr>
-    </w:p>
-    <w:p>
-      <w:pPr>
-        <w:pStyle w:val="Heading3"/>
-      </w:pPr>
-    </w:p>
-    <w:p/>
-    <w:p/>
-    <w:p/>
-    <w:p/>
-    <w:p/>
-    <w:p/>
-    <w:p/>
-    <w:p/>
-    <w:p/>
-    <w:p>
-      <w:pPr>
-        <w:pStyle w:val="Heading3"/>
-      </w:pPr>
-    </w:p>
-    <w:p>
-      <w:pPr>
-        <w:pStyle w:val="Heading3"/>
-      </w:pPr>
-    </w:p>
-    <w:p/>
-    <w:p/>
-    <w:p/>
-    <w:p/>
-    <w:p/>
-    <w:p/>
-    <w:p>
-      <w:pPr>
-        <w:pStyle w:val="Heading3"/>
-      </w:pPr>
-      <w:bookmarkStart w:id="60" w:name="_Toc215497177"/>
+      <w:bookmarkStart w:id="60" w:name="_Toc215652145"/>
       <w:r>
         <w:lastRenderedPageBreak/>
         <w:t>2.1.3 Justification</w:t>
@@ -13256,7 +13245,7 @@
       <w:pPr>
         <w:pStyle w:val="Heading2"/>
       </w:pPr>
-      <w:bookmarkStart w:id="61" w:name="_Toc215497178"/>
+      <w:bookmarkStart w:id="61" w:name="_Toc215652146"/>
       <w:r>
         <w:t>2.2 Data Design</w:t>
       </w:r>
@@ -13363,6 +13352,9 @@
         <w:t xml:space="preserve">  </w:t>
       </w:r>
       <w:r>
+        <w:rPr>
+          <w:noProof/>
+        </w:rPr>
         <w:drawing>
           <wp:inline distT="0" distB="0" distL="0" distR="0" wp14:anchorId="333F7E7B" wp14:editId="25E40CCD">
             <wp:extent cx="5001323" cy="3153215"/>
@@ -13379,7 +13371,7 @@
                     <pic:cNvPicPr/>
                   </pic:nvPicPr>
                   <pic:blipFill>
-                    <a:blip r:embed="rId10"/>
+                    <a:blip r:embed="rId11"/>
                     <a:stretch>
                       <a:fillRect/>
                     </a:stretch>
@@ -13486,6 +13478,9 @@
         <w:t xml:space="preserve">  </w:t>
       </w:r>
       <w:r>
+        <w:rPr>
+          <w:noProof/>
+        </w:rPr>
         <w:drawing>
           <wp:inline distT="0" distB="0" distL="0" distR="0" wp14:anchorId="35B0FC64" wp14:editId="61CF5B92">
             <wp:extent cx="5029902" cy="2143424"/>
@@ -13502,7 +13497,7 @@
                     <pic:cNvPicPr/>
                   </pic:nvPicPr>
                   <pic:blipFill>
-                    <a:blip r:embed="rId11"/>
+                    <a:blip r:embed="rId12"/>
                     <a:stretch>
                       <a:fillRect/>
                     </a:stretch>
@@ -13612,6 +13607,9 @@
         <w:tab/>
       </w:r>
       <w:r>
+        <w:rPr>
+          <w:noProof/>
+        </w:rPr>
         <w:drawing>
           <wp:inline distT="0" distB="0" distL="0" distR="0" wp14:anchorId="2AB60E2B" wp14:editId="254A41FE">
             <wp:extent cx="5020376" cy="2038635"/>
@@ -13628,7 +13626,7 @@
                     <pic:cNvPicPr/>
                   </pic:nvPicPr>
                   <pic:blipFill>
-                    <a:blip r:embed="rId12"/>
+                    <a:blip r:embed="rId13"/>
                     <a:stretch>
                       <a:fillRect/>
                     </a:stretch>
@@ -13730,6 +13728,9 @@
         <w:tab/>
       </w:r>
       <w:r>
+        <w:rPr>
+          <w:noProof/>
+        </w:rPr>
         <w:drawing>
           <wp:inline distT="0" distB="0" distL="0" distR="0" wp14:anchorId="358DCD62" wp14:editId="1C0CF9C0">
             <wp:extent cx="4991797" cy="1971950"/>
@@ -13746,7 +13747,7 @@
                     <pic:cNvPicPr/>
                   </pic:nvPicPr>
                   <pic:blipFill>
-                    <a:blip r:embed="rId13"/>
+                    <a:blip r:embed="rId14"/>
                     <a:stretch>
                       <a:fillRect/>
                     </a:stretch>
@@ -13848,6 +13849,9 @@
     </w:p>
     <w:p>
       <w:r>
+        <w:rPr>
+          <w:noProof/>
+        </w:rPr>
         <w:lastRenderedPageBreak/>
         <w:drawing>
           <wp:inline distT="0" distB="0" distL="0" distR="0" wp14:anchorId="61346098" wp14:editId="316A89AD">
@@ -13865,7 +13869,7 @@
                     <pic:cNvPicPr/>
                   </pic:nvPicPr>
                   <pic:blipFill>
-                    <a:blip r:embed="rId14"/>
+                    <a:blip r:embed="rId15"/>
                     <a:stretch>
                       <a:fillRect/>
                     </a:stretch>
@@ -13989,6 +13993,9 @@
         <w:tab/>
       </w:r>
       <w:r>
+        <w:rPr>
+          <w:noProof/>
+        </w:rPr>
         <w:drawing>
           <wp:inline distT="0" distB="0" distL="0" distR="0" wp14:anchorId="544ACC31" wp14:editId="548843C0">
             <wp:extent cx="4991797" cy="1505160"/>
@@ -14005,7 +14012,7 @@
                     <pic:cNvPicPr/>
                   </pic:nvPicPr>
                   <pic:blipFill>
-                    <a:blip r:embed="rId15"/>
+                    <a:blip r:embed="rId16"/>
                     <a:stretch>
                       <a:fillRect/>
                     </a:stretch>
@@ -14032,35 +14039,138 @@
       <w:pPr>
         <w:pStyle w:val="Heading2"/>
         <w:rPr>
-          <w:lang w:val="fr-FR"/>
-        </w:rPr>
-      </w:pPr>
-      <w:bookmarkStart w:id="62" w:name="_Toc215497179"/>
-      <w:r>
-        <w:rPr>
-          <w:lang w:val="fr-FR"/>
-        </w:rPr>
-        <w:t>2.3 User-Interface D</w:t>
-      </w:r>
-      <w:r>
-        <w:rPr>
-          <w:lang w:val="fr-FR"/>
-        </w:rPr>
-        <w:t>esign</w:t>
+          <w:lang w:val="en-CA"/>
+        </w:rPr>
+      </w:pPr>
+    </w:p>
+    <w:p>
+      <w:pPr>
+        <w:pStyle w:val="Heading2"/>
+        <w:rPr>
+          <w:lang w:val="en-CA"/>
+        </w:rPr>
+      </w:pPr>
+    </w:p>
+    <w:p>
+      <w:pPr>
+        <w:rPr>
+          <w:lang w:val="en-CA"/>
+        </w:rPr>
+      </w:pPr>
+    </w:p>
+    <w:p>
+      <w:pPr>
+        <w:rPr>
+          <w:lang w:val="en-CA"/>
+        </w:rPr>
+      </w:pPr>
+    </w:p>
+    <w:p>
+      <w:pPr>
+        <w:rPr>
+          <w:lang w:val="en-CA"/>
+        </w:rPr>
+      </w:pPr>
+    </w:p>
+    <w:p>
+      <w:pPr>
+        <w:pStyle w:val="Heading2"/>
+        <w:rPr>
+          <w:lang w:val="en-CA"/>
+        </w:rPr>
+      </w:pPr>
+    </w:p>
+    <w:p>
+      <w:pPr>
+        <w:rPr>
+          <w:lang w:val="en-CA"/>
+        </w:rPr>
+      </w:pPr>
+    </w:p>
+    <w:p>
+      <w:pPr>
+        <w:rPr>
+          <w:lang w:val="en-CA"/>
+        </w:rPr>
+      </w:pPr>
+    </w:p>
+    <w:p>
+      <w:pPr>
+        <w:rPr>
+          <w:lang w:val="en-CA"/>
+        </w:rPr>
+      </w:pPr>
+    </w:p>
+    <w:p>
+      <w:pPr>
+        <w:rPr>
+          <w:lang w:val="en-CA"/>
+        </w:rPr>
+      </w:pPr>
+    </w:p>
+    <w:p>
+      <w:pPr>
+        <w:rPr>
+          <w:lang w:val="en-CA"/>
+        </w:rPr>
+      </w:pPr>
+    </w:p>
+    <w:p>
+      <w:pPr>
+        <w:rPr>
+          <w:lang w:val="en-CA"/>
+        </w:rPr>
+      </w:pPr>
+    </w:p>
+    <w:p>
+      <w:pPr>
+        <w:rPr>
+          <w:lang w:val="en-CA"/>
+        </w:rPr>
+      </w:pPr>
+    </w:p>
+    <w:p>
+      <w:pPr>
+        <w:rPr>
+          <w:lang w:val="en-CA"/>
+        </w:rPr>
+      </w:pPr>
+    </w:p>
+    <w:p>
+      <w:pPr>
+        <w:rPr>
+          <w:lang w:val="en-CA"/>
+        </w:rPr>
+      </w:pPr>
+    </w:p>
+    <w:p>
+      <w:pPr>
+        <w:pStyle w:val="Heading2"/>
+        <w:rPr>
+          <w:lang w:val="en-CA"/>
+        </w:rPr>
+      </w:pPr>
+      <w:bookmarkStart w:id="62" w:name="_Toc215652147"/>
+      <w:r>
+        <w:rPr>
+          <w:lang w:val="en-CA"/>
+        </w:rPr>
+        <w:lastRenderedPageBreak/>
+        <w:t>2.3 User-Interface Design</w:t>
       </w:r>
       <w:bookmarkEnd w:id="62"/>
     </w:p>
     <w:p>
       <w:pPr>
         <w:rPr>
-          <w:lang w:val="fr-FR"/>
+          <w:lang w:val="en-CA"/>
         </w:rPr>
       </w:pPr>
     </w:p>
     <w:p>
       <w:pPr>
         <w:rPr>
-          <w:lang w:val="fr-FR"/>
+          <w:lang w:val="en-CA"/>
         </w:rPr>
       </w:pPr>
     </w:p>
@@ -14084,7 +14194,7 @@
       <w:pPr>
         <w:pStyle w:val="Quote"/>
       </w:pPr>
-      <w:bookmarkStart w:id="63" w:name="_Toc215497180"/>
+      <w:bookmarkStart w:id="63" w:name="_Toc215652148"/>
       <w:r>
         <w:rPr>
           <w:rStyle w:val="Heading3Char"/>
@@ -14118,6 +14228,57 @@
         <w:t xml:space="preserve"> The unified authentication entry point.</w:t>
       </w:r>
     </w:p>
+    <w:p/>
+    <w:p>
+      <w:r>
+        <w:rPr>
+          <w:noProof/>
+        </w:rPr>
+        <w:drawing>
+          <wp:inline distT="0" distB="0" distL="0" distR="0" wp14:anchorId="68807C25" wp14:editId="6B2DDDEF">
+            <wp:extent cx="6648450" cy="3283585"/>
+            <wp:effectExtent l="0" t="0" r="0" b="0"/>
+            <wp:docPr id="786266891" name="Picture 2" descr="Screens screenshot of a computer&#10;&#10;Description automatically generated"/>
+            <wp:cNvGraphicFramePr>
+              <a:graphicFrameLocks xmlns:a="http://schemas.openxmlformats.org/drawingml/2006/main" noChangeAspect="1"/>
+            </wp:cNvGraphicFramePr>
+            <a:graphic xmlns:a="http://schemas.openxmlformats.org/drawingml/2006/main">
+              <a:graphicData uri="http://schemas.openxmlformats.org/drawingml/2006/picture">
+                <pic:pic xmlns:pic="http://schemas.openxmlformats.org/drawingml/2006/picture">
+                  <pic:nvPicPr>
+                    <pic:cNvPr id="786266891" name="Picture 2" descr="Screens screenshot of a computer&#10;&#10;Description automatically generated"/>
+                    <pic:cNvPicPr/>
+                  </pic:nvPicPr>
+                  <pic:blipFill>
+                    <a:blip r:embed="rId17" cstate="print">
+                      <a:extLst>
+                        <a:ext uri="{28A0092B-C50C-407E-A947-70E740481C1C}">
+                          <a14:useLocalDpi xmlns:a14="http://schemas.microsoft.com/office/drawing/2010/main" val="0"/>
+                        </a:ext>
+                      </a:extLst>
+                    </a:blip>
+                    <a:stretch>
+                      <a:fillRect/>
+                    </a:stretch>
+                  </pic:blipFill>
+                  <pic:spPr>
+                    <a:xfrm>
+                      <a:off x="0" y="0"/>
+                      <a:ext cx="6648450" cy="3283585"/>
+                    </a:xfrm>
+                    <a:prstGeom prst="rect">
+                      <a:avLst/>
+                    </a:prstGeom>
+                  </pic:spPr>
+                </pic:pic>
+              </a:graphicData>
+            </a:graphic>
+          </wp:inline>
+        </w:drawing>
+      </w:r>
+    </w:p>
+    <w:p/>
+    <w:p/>
     <w:p/>
     <w:p>
       <w:pPr>
@@ -14135,37 +14296,10 @@
         <w:t>[A] Credentials:</w:t>
       </w:r>
       <w:r>
-        <w:t xml:space="preserve"> Single form handles Student (</w:t>
-      </w:r>
-      <w:r>
-        <w:rPr>
-          <w:rStyle w:val="HTMLCode"/>
-          <w:rFonts w:eastAsia="Calibri"/>
-        </w:rPr>
-        <w:t>21K...</w:t>
-      </w:r>
-      <w:r>
-        <w:t>), Teacher (</w:t>
-      </w:r>
-      <w:r>
-        <w:rPr>
-          <w:rStyle w:val="HTMLCode"/>
-          <w:rFonts w:eastAsia="Calibri"/>
-        </w:rPr>
-        <w:t>T...</w:t>
-      </w:r>
-      <w:r>
-        <w:t>), and Admin (</w:t>
-      </w:r>
-      <w:r>
-        <w:rPr>
-          <w:rStyle w:val="HTMLCode"/>
-          <w:rFonts w:eastAsia="Calibri"/>
-        </w:rPr>
-        <w:t>A...</w:t>
-      </w:r>
-      <w:r>
-        <w:t>) IDs.</w:t>
+        <w:t xml:space="preserve"> </w:t>
+      </w:r>
+      <w:r>
+        <w:t>Single form handles Student (21K...), Teacher (T...), and Admin (A...) IDs.</w:t>
       </w:r>
     </w:p>
     <w:p>
@@ -14175,6 +14309,9 @@
           <w:ilvl w:val="0"/>
           <w:numId w:val="233"/>
         </w:numPr>
+        <w:rPr>
+          <w:lang w:val="en-CA"/>
+        </w:rPr>
       </w:pPr>
       <w:r>
         <w:rPr>
@@ -14184,24 +14321,44 @@
         <w:t>[B] Validation:</w:t>
       </w:r>
       <w:r>
-        <w:t xml:space="preserve"> Logic Layer (</w:t>
-      </w:r>
+        <w:t xml:space="preserve"> </w:t>
+      </w:r>
+      <w:r>
+        <w:rPr>
+          <w:b/>
+          <w:bCs/>
+        </w:rPr>
+        <w:t>:</w:t>
+      </w:r>
+      <w:r>
+        <w:t xml:space="preserve"> Clicking "Sign In" triggers the </w:t>
+      </w:r>
+      <w:proofErr w:type="spellStart"/>
       <w:r>
         <w:rPr>
           <w:rStyle w:val="HTMLCode"/>
           <w:rFonts w:eastAsia="Calibri"/>
         </w:rPr>
-        <w:t>app.js</w:t>
-      </w:r>
-      <w:r>
-        <w:t xml:space="preserve">) routes to the correct dashboard based on the ID prefix. </w:t>
-      </w:r>
-      <w:r>
-        <w:rPr>
-          <w:i/>
-          <w:iCs/>
-        </w:rPr>
-        <w:t>[Paste Screenshot of Login Page with labels A and B]</w:t>
+        <w:t>App.handleLogin</w:t>
+      </w:r>
+      <w:proofErr w:type="spellEnd"/>
+      <w:r>
+        <w:rPr>
+          <w:rStyle w:val="HTMLCode"/>
+          <w:rFonts w:eastAsia="Calibri"/>
+        </w:rPr>
+        <w:t>()</w:t>
+      </w:r>
+      <w:r>
+        <w:t xml:space="preserve"> function in the Logic Layer, which authenticates the user against </w:t>
+      </w:r>
+      <w:proofErr w:type="spellStart"/>
+      <w:r>
+        <w:t>LocalStorage</w:t>
+      </w:r>
+      <w:proofErr w:type="spellEnd"/>
+      <w:r>
+        <w:t xml:space="preserve"> and routes them to the correct portal.</w:t>
       </w:r>
     </w:p>
     <w:p>
@@ -14213,428 +14370,468 @@
     </w:p>
     <w:p>
       <w:pPr>
-        <w:rPr>
-          <w:lang w:val="en-CA"/>
-        </w:rPr>
-      </w:pPr>
+        <w:pStyle w:val="NormalWeb"/>
+        <w:pageBreakBefore/>
+      </w:pPr>
+      <w:bookmarkStart w:id="64" w:name="_Toc215652149"/>
+      <w:r>
+        <w:rPr>
+          <w:rStyle w:val="Heading3Char"/>
+        </w:rPr>
+        <w:lastRenderedPageBreak/>
+        <w:t>Figure 2.</w:t>
+      </w:r>
+      <w:r>
+        <w:rPr>
+          <w:rStyle w:val="Heading3Char"/>
+        </w:rPr>
+        <w:t>3.</w:t>
+      </w:r>
+      <w:r>
+        <w:rPr>
+          <w:rStyle w:val="Heading3Char"/>
+        </w:rPr>
+        <w:t>2: Teacher Dashboard</w:t>
+      </w:r>
+      <w:bookmarkEnd w:id="64"/>
+      <w:r>
+        <w:rPr>
+          <w:rStyle w:val="Heading3Char"/>
+        </w:rPr>
+        <w:t xml:space="preserve"> </w:t>
+      </w:r>
+      <w:r>
+        <w:rPr>
+          <w:rStyle w:val="Heading4Char"/>
+        </w:rPr>
+        <w:t>(Attendance Module)</w:t>
+      </w:r>
+      <w:r>
+        <w:t xml:space="preserve"> </w:t>
+      </w:r>
+    </w:p>
+    <w:p/>
+    <w:p>
+      <w:r>
+        <w:rPr>
+          <w:noProof/>
+        </w:rPr>
+        <w:drawing>
+          <wp:inline distT="0" distB="0" distL="0" distR="0" wp14:anchorId="2F263D4F" wp14:editId="087427F7">
+            <wp:extent cx="6648450" cy="3265805"/>
+            <wp:effectExtent l="0" t="0" r="0" b="0"/>
+            <wp:docPr id="1380891059" name="Picture 3" descr="A screenshot of a video game&#10;&#10;Description automatically generated"/>
+            <wp:cNvGraphicFramePr>
+              <a:graphicFrameLocks xmlns:a="http://schemas.openxmlformats.org/drawingml/2006/main" noChangeAspect="1"/>
+            </wp:cNvGraphicFramePr>
+            <a:graphic xmlns:a="http://schemas.openxmlformats.org/drawingml/2006/main">
+              <a:graphicData uri="http://schemas.openxmlformats.org/drawingml/2006/picture">
+                <pic:pic xmlns:pic="http://schemas.openxmlformats.org/drawingml/2006/picture">
+                  <pic:nvPicPr>
+                    <pic:cNvPr id="1380891059" name="Picture 3" descr="A screenshot of a video game&#10;&#10;Description automatically generated"/>
+                    <pic:cNvPicPr/>
+                  </pic:nvPicPr>
+                  <pic:blipFill>
+                    <a:blip r:embed="rId18" cstate="print">
+                      <a:extLst>
+                        <a:ext uri="{28A0092B-C50C-407E-A947-70E740481C1C}">
+                          <a14:useLocalDpi xmlns:a14="http://schemas.microsoft.com/office/drawing/2010/main" val="0"/>
+                        </a:ext>
+                      </a:extLst>
+                    </a:blip>
+                    <a:stretch>
+                      <a:fillRect/>
+                    </a:stretch>
+                  </pic:blipFill>
+                  <pic:spPr>
+                    <a:xfrm>
+                      <a:off x="0" y="0"/>
+                      <a:ext cx="6648450" cy="3265805"/>
+                    </a:xfrm>
+                    <a:prstGeom prst="rect">
+                      <a:avLst/>
+                    </a:prstGeom>
+                  </pic:spPr>
+                </pic:pic>
+              </a:graphicData>
+            </a:graphic>
+          </wp:inline>
+        </w:drawing>
+      </w:r>
     </w:p>
     <w:p>
       <w:pPr>
-        <w:pStyle w:val="NormalWeb"/>
-      </w:pPr>
-      <w:bookmarkStart w:id="64" w:name="_Toc215497181"/>
-      <w:r>
-        <w:rPr>
-          <w:rStyle w:val="Heading3Char"/>
-        </w:rPr>
-        <w:t>Figure 2.</w:t>
-      </w:r>
-      <w:r>
-        <w:rPr>
-          <w:rStyle w:val="Heading3Char"/>
-        </w:rPr>
-        <w:t>3.</w:t>
-      </w:r>
-      <w:r>
-        <w:rPr>
-          <w:rStyle w:val="Heading3Char"/>
-        </w:rPr>
-        <w:t>2: Teacher Dashboard</w:t>
-      </w:r>
-      <w:bookmarkEnd w:id="64"/>
-      <w:r>
-        <w:rPr>
-          <w:rStyle w:val="Heading3Char"/>
-        </w:rPr>
-        <w:t xml:space="preserve"> </w:t>
-      </w:r>
-      <w:r>
-        <w:rPr>
-          <w:rStyle w:val="Heading4Char"/>
-        </w:rPr>
-        <w:t>(Attendance Module)</w:t>
-      </w:r>
-      <w:r>
-        <w:t xml:space="preserve"> </w:t>
-      </w:r>
-    </w:p>
-    <w:p>
-      <w:pPr>
         <w:pStyle w:val="Quote"/>
-        <w:rPr>
-          <w:rFonts w:ascii="Times New Roman" w:eastAsia="Times New Roman" w:hAnsi="Times New Roman" w:cs="Times New Roman"/>
-        </w:rPr>
-      </w:pPr>
-      <w:r>
         <w:rPr>
           <w:rStyle w:val="QuoteChar"/>
           <w:b/>
           <w:bCs/>
         </w:rPr>
-        <w:t>Description</w:t>
-      </w:r>
-      <w:r>
-        <w:rPr>
-          <w:i/>
-          <w:iCs/>
-        </w:rPr>
-        <w:t>:</w:t>
-      </w:r>
-      <w:r>
-        <w:t xml:space="preserve"> The primary workspace for faculty.</w:t>
-      </w:r>
+      </w:pPr>
     </w:p>
     <w:p>
       <w:pPr>
         <w:pStyle w:val="Quote"/>
-        <w:numPr>
-          <w:ilvl w:val="0"/>
-          <w:numId w:val="232"/>
-        </w:numPr>
-      </w:pPr>
-      <w:r>
-        <w:rPr>
-          <w:b/>
-          <w:bCs/>
-        </w:rPr>
-        <w:lastRenderedPageBreak/>
-        <w:t>[A] Quick Actions:</w:t>
-      </w:r>
-      <w:r>
-        <w:t xml:space="preserve"> One-click navigation to core tasks.</w:t>
-      </w:r>
-    </w:p>
-    <w:p>
-      <w:pPr>
-        <w:pStyle w:val="Quote"/>
-        <w:numPr>
-          <w:ilvl w:val="0"/>
-          <w:numId w:val="232"/>
-        </w:numPr>
-      </w:pPr>
-      <w:r>
-        <w:rPr>
-          <w:b/>
-          <w:bCs/>
-        </w:rPr>
-        <w:t>[B] Course Selector:</w:t>
-      </w:r>
-      <w:r>
-        <w:t xml:space="preserve"> Dropdown dynamically populated from the Data Layer.</w:t>
-      </w:r>
-    </w:p>
-    <w:p>
-      <w:pPr>
-        <w:pStyle w:val="Quote"/>
-        <w:numPr>
-          <w:ilvl w:val="0"/>
-          <w:numId w:val="232"/>
-        </w:numPr>
-        <w:rPr>
-          <w:i/>
-          <w:iCs/>
-        </w:rPr>
-      </w:pPr>
-      <w:r>
-        <w:rPr>
-          <w:b/>
-          <w:bCs/>
-        </w:rPr>
-        <w:t>[C] Bulk Controls:</w:t>
-      </w:r>
-      <w:r>
-        <w:t xml:space="preserve"> Toggle buttons to mark the entire class "Present" or "Absent" instantly. </w:t>
-      </w:r>
-      <w:r>
-        <w:rPr>
-          <w:i/>
-          <w:iCs/>
-        </w:rPr>
-        <w:t>[Paste Screenshot of Teacher Dashboard with labels A, B, and C]</w:t>
-      </w:r>
-    </w:p>
-    <w:p/>
-    <w:p/>
-    <w:p/>
-    <w:p>
-      <w:pPr>
-        <w:pStyle w:val="NormalWeb"/>
-      </w:pPr>
-      <w:bookmarkStart w:id="65" w:name="_Toc215497182"/>
-      <w:r>
-        <w:rPr>
-          <w:rStyle w:val="Heading3Char"/>
-        </w:rPr>
-        <w:t>Figure 2.</w:t>
-      </w:r>
-      <w:r>
-        <w:rPr>
-          <w:rStyle w:val="Heading3Char"/>
-        </w:rPr>
-        <w:t>3.</w:t>
-      </w:r>
-      <w:r>
-        <w:rPr>
-          <w:rStyle w:val="Heading3Char"/>
-        </w:rPr>
-        <w:t>3: Student Dashboard</w:t>
-      </w:r>
-      <w:bookmarkEnd w:id="65"/>
-      <w:r>
-        <w:rPr>
-          <w:b/>
-          <w:bCs/>
-        </w:rPr>
-        <w:t xml:space="preserve"> </w:t>
-      </w:r>
+        <w:rPr>
+          <w:rFonts w:ascii="Times New Roman" w:eastAsia="Times New Roman" w:hAnsi="Times New Roman" w:cs="Times New Roman"/>
+        </w:rPr>
+      </w:pPr>
       <w:r>
         <w:rPr>
           <w:rStyle w:val="QuoteChar"/>
           <w:b/>
           <w:bCs/>
         </w:rPr>
-        <w:t>(Performance View)</w:t>
-      </w:r>
-      <w:r>
-        <w:t xml:space="preserve"> </w:t>
+        <w:t>Description</w:t>
+      </w:r>
+      <w:r>
+        <w:rPr>
+          <w:i/>
+          <w:iCs/>
+        </w:rPr>
+        <w:t>:</w:t>
+      </w:r>
+      <w:r>
+        <w:t xml:space="preserve"> The primary workspace for faculty.</w:t>
       </w:r>
     </w:p>
     <w:p>
       <w:pPr>
         <w:pStyle w:val="Quote"/>
-      </w:pPr>
+        <w:rPr>
+          <w:rFonts w:ascii="Times New Roman" w:eastAsia="Times New Roman" w:hAnsi="Times New Roman" w:cs="Times New Roman"/>
+        </w:rPr>
+      </w:pPr>
+      <w:r>
+        <w:rPr>
+          <w:rFonts w:hAnsi="Symbol"/>
+        </w:rPr>
+        <w:t></w:t>
+      </w:r>
+      <w:r>
+        <w:t xml:space="preserve">  </w:t>
+      </w:r>
       <w:r>
         <w:rPr>
           <w:b/>
           <w:bCs/>
         </w:rPr>
-        <w:t>Description</w:t>
-      </w:r>
-      <w:r>
-        <w:rPr>
-          <w:i/>
-          <w:iCs/>
-        </w:rPr>
-        <w:t>:</w:t>
-      </w:r>
-      <w:r>
-        <w:t xml:space="preserve"> The student's personal academic overview.</w:t>
+        <w:t>[A] Module Navigation:</w:t>
+      </w:r>
+      <w:r>
+        <w:t xml:space="preserve"> The sidebar provides quick access to core modules. Here, "Mark Attendance" is active.</w:t>
+      </w:r>
+    </w:p>
+    <w:p>
+      <w:pPr>
+        <w:pStyle w:val="Quote"/>
+      </w:pPr>
+      <w:r>
+        <w:rPr>
+          <w:rFonts w:hAnsi="Symbol"/>
+        </w:rPr>
+        <w:t></w:t>
+      </w:r>
+      <w:r>
+        <w:t xml:space="preserve">  </w:t>
+      </w:r>
+      <w:r>
+        <w:rPr>
+          <w:b/>
+          <w:bCs/>
+        </w:rPr>
+        <w:t>[B] Context Selector:</w:t>
+      </w:r>
+      <w:r>
+        <w:t xml:space="preserve"> Dynamic dropdowns allow the teacher to select specific Courses (e.g., "CS-101") and Dates.</w:t>
+      </w:r>
+    </w:p>
+    <w:p>
+      <w:pPr>
+        <w:pStyle w:val="Quote"/>
+      </w:pPr>
+      <w:r>
+        <w:rPr>
+          <w:rFonts w:hAnsi="Symbol"/>
+        </w:rPr>
+        <w:t></w:t>
+      </w:r>
+      <w:r>
+        <w:t xml:space="preserve">  </w:t>
+      </w:r>
+      <w:r>
+        <w:rPr>
+          <w:b/>
+          <w:bCs/>
+        </w:rPr>
+        <w:t>[C] Bulk Controls:</w:t>
+      </w:r>
+      <w:r>
+        <w:t xml:space="preserve"> Toggle buttons (P/A/L) allow for rapid status updates. The "Save Attendance" button commits the transaction to the Data Layer</w:t>
       </w:r>
     </w:p>
     <w:p/>
     <w:p>
       <w:pPr>
+        <w:pStyle w:val="NormalWeb"/>
+        <w:rPr>
+          <w:rStyle w:val="Heading3Char"/>
+        </w:rPr>
+      </w:pPr>
+    </w:p>
+    <w:p>
+      <w:pPr>
+        <w:pStyle w:val="NormalWeb"/>
+        <w:rPr>
+          <w:rStyle w:val="Heading3Char"/>
+        </w:rPr>
+      </w:pPr>
+    </w:p>
+    <w:p>
+      <w:pPr>
         <w:pStyle w:val="Quote"/>
-        <w:numPr>
-          <w:ilvl w:val="0"/>
-          <w:numId w:val="230"/>
-        </w:numPr>
-      </w:pPr>
+        <w:rPr>
+          <w:rStyle w:val="Heading3Char"/>
+          <w:rFonts w:ascii="Arial" w:eastAsia="Calibri" w:hAnsi="Arial" w:cs="Arial"/>
+          <w:b w:val="0"/>
+          <w:bCs w:val="0"/>
+          <w:color w:val="auto"/>
+          <w:sz w:val="24"/>
+          <w:szCs w:val="24"/>
+          <w:u w:val="none"/>
+        </w:rPr>
+      </w:pPr>
+    </w:p>
+    <w:p>
+      <w:pPr>
+        <w:pStyle w:val="NormalWeb"/>
+        <w:rPr>
+          <w:rStyle w:val="Heading3Char"/>
+        </w:rPr>
+      </w:pPr>
+    </w:p>
+    <w:p>
+      <w:pPr>
+        <w:pStyle w:val="NormalWeb"/>
+        <w:pageBreakBefore/>
+      </w:pPr>
+      <w:bookmarkStart w:id="65" w:name="_Toc215652150"/>
+      <w:r>
+        <w:rPr>
+          <w:rStyle w:val="Heading3Char"/>
+        </w:rPr>
+        <w:lastRenderedPageBreak/>
+        <w:t>Figure 2.3.3: Student Dashboard</w:t>
+      </w:r>
+      <w:bookmarkEnd w:id="65"/>
       <w:r>
         <w:rPr>
           <w:b/>
           <w:bCs/>
         </w:rPr>
-        <w:t>[A] CGPA Card:</w:t>
-      </w:r>
-      <w:r>
-        <w:t xml:space="preserve"> Calculated in real-time from the </w:t>
-      </w:r>
-      <w:r>
-        <w:rPr>
-          <w:rStyle w:val="HTMLCode"/>
-          <w:rFonts w:eastAsia="Calibri"/>
-        </w:rPr>
-        <w:t>grades</w:t>
-      </w:r>
-      <w:r>
-        <w:t xml:space="preserve"> collection.</w:t>
+        <w:t xml:space="preserve"> </w:t>
+      </w:r>
+      <w:r>
+        <w:rPr>
+          <w:rStyle w:val="QuoteChar"/>
+          <w:b/>
+          <w:bCs/>
+        </w:rPr>
+        <w:t>(Performance View)</w:t>
+      </w:r>
+      <w:r>
+        <w:t xml:space="preserve"> </w:t>
       </w:r>
     </w:p>
     <w:p>
       <w:pPr>
+        <w:rPr>
+          <w:lang w:val="en-CA"/>
+        </w:rPr>
+      </w:pPr>
+    </w:p>
+    <w:p>
+      <w:pPr>
+        <w:rPr>
+          <w:lang w:val="en-CA"/>
+        </w:rPr>
+      </w:pPr>
+    </w:p>
+    <w:p>
+      <w:pPr>
+        <w:rPr>
+          <w:lang w:val="en-CA"/>
+        </w:rPr>
+      </w:pPr>
+      <w:r>
+        <w:rPr>
+          <w:noProof/>
+          <w:lang w:val="en-CA"/>
+        </w:rPr>
+        <w:drawing>
+          <wp:inline distT="0" distB="0" distL="0" distR="0" wp14:anchorId="53CFCF9A" wp14:editId="3D127736">
+            <wp:extent cx="6648450" cy="3261995"/>
+            <wp:effectExtent l="0" t="0" r="0" b="0"/>
+            <wp:docPr id="401302918" name="Picture 4"/>
+            <wp:cNvGraphicFramePr>
+              <a:graphicFrameLocks xmlns:a="http://schemas.openxmlformats.org/drawingml/2006/main" noChangeAspect="1"/>
+            </wp:cNvGraphicFramePr>
+            <a:graphic xmlns:a="http://schemas.openxmlformats.org/drawingml/2006/main">
+              <a:graphicData uri="http://schemas.openxmlformats.org/drawingml/2006/picture">
+                <pic:pic xmlns:pic="http://schemas.openxmlformats.org/drawingml/2006/picture">
+                  <pic:nvPicPr>
+                    <pic:cNvPr id="401302918" name="Picture 401302918"/>
+                    <pic:cNvPicPr/>
+                  </pic:nvPicPr>
+                  <pic:blipFill>
+                    <a:blip r:embed="rId19" cstate="print">
+                      <a:extLst>
+                        <a:ext uri="{28A0092B-C50C-407E-A947-70E740481C1C}">
+                          <a14:useLocalDpi xmlns:a14="http://schemas.microsoft.com/office/drawing/2010/main" val="0"/>
+                        </a:ext>
+                      </a:extLst>
+                    </a:blip>
+                    <a:stretch>
+                      <a:fillRect/>
+                    </a:stretch>
+                  </pic:blipFill>
+                  <pic:spPr>
+                    <a:xfrm>
+                      <a:off x="0" y="0"/>
+                      <a:ext cx="6648450" cy="3261995"/>
+                    </a:xfrm>
+                    <a:prstGeom prst="rect">
+                      <a:avLst/>
+                    </a:prstGeom>
+                  </pic:spPr>
+                </pic:pic>
+              </a:graphicData>
+            </a:graphic>
+          </wp:inline>
+        </w:drawing>
+      </w:r>
+    </w:p>
+    <w:p>
+      <w:pPr>
+        <w:rPr>
+          <w:lang w:val="en-CA"/>
+        </w:rPr>
+      </w:pPr>
+    </w:p>
+    <w:p>
+      <w:pPr>
         <w:pStyle w:val="Quote"/>
-        <w:numPr>
-          <w:ilvl w:val="0"/>
-          <w:numId w:val="230"/>
-        </w:numPr>
       </w:pPr>
       <w:r>
         <w:rPr>
           <w:b/>
           <w:bCs/>
         </w:rPr>
-        <w:t>[B] Attendance Graph:</w:t>
-      </w:r>
-      <w:r>
-        <w:t xml:space="preserve"> Visualized using </w:t>
-      </w:r>
-      <w:r>
-        <w:rPr>
-          <w:rStyle w:val="HTMLCode"/>
-          <w:rFonts w:eastAsia="Calibri"/>
-        </w:rPr>
-        <w:t>Chart.js</w:t>
-      </w:r>
-      <w:r>
-        <w:t xml:space="preserve"> based on history logs.</w:t>
-      </w:r>
-    </w:p>
-    <w:p>
-      <w:pPr>
-        <w:pStyle w:val="Quote"/>
-        <w:numPr>
-          <w:ilvl w:val="0"/>
-          <w:numId w:val="230"/>
-        </w:numPr>
-      </w:pPr>
-      <w:r>
-        <w:rPr>
-          <w:b/>
-          <w:bCs/>
-        </w:rPr>
-        <w:t>[C] Alerts:</w:t>
-      </w:r>
-      <w:r>
-        <w:t xml:space="preserve"> "At-Risk" warnings appear here if attendance drops below 85%. </w:t>
+        <w:t>Description</w:t>
       </w:r>
       <w:r>
         <w:rPr>
           <w:i/>
           <w:iCs/>
         </w:rPr>
-        <w:t>[Paste Screenshot of Student Dashboard with labels A, B, and C]</w:t>
-      </w:r>
-    </w:p>
-    <w:p>
-      <w:pPr>
-        <w:rPr>
-          <w:lang w:val="en-CA"/>
-        </w:rPr>
-      </w:pPr>
-    </w:p>
-    <w:p>
-      <w:pPr>
-        <w:rPr>
-          <w:lang w:val="en-CA"/>
-        </w:rPr>
-      </w:pPr>
-    </w:p>
-    <w:p>
-      <w:pPr>
-        <w:rPr>
-          <w:lang w:val="en-CA"/>
-        </w:rPr>
-      </w:pPr>
-    </w:p>
-    <w:p>
-      <w:pPr>
-        <w:pStyle w:val="NormalWeb"/>
-      </w:pPr>
-      <w:bookmarkStart w:id="66" w:name="_Toc215497183"/>
-      <w:r>
-        <w:rPr>
-          <w:rStyle w:val="Heading3Char"/>
-        </w:rPr>
-        <w:t>Figure 2.</w:t>
-      </w:r>
-      <w:r>
-        <w:rPr>
-          <w:rStyle w:val="Heading3Char"/>
-        </w:rPr>
-        <w:t>3.</w:t>
-      </w:r>
-      <w:r>
-        <w:rPr>
-          <w:rStyle w:val="Heading3Char"/>
-        </w:rPr>
-        <w:t>4: Admin Dashboard</w:t>
-      </w:r>
-      <w:bookmarkEnd w:id="66"/>
-      <w:r>
-        <w:rPr>
-          <w:b/>
-          <w:bCs/>
-        </w:rPr>
-        <w:t xml:space="preserve"> </w:t>
-      </w:r>
-      <w:r>
-        <w:rPr>
-          <w:rStyle w:val="Heading4Char"/>
-        </w:rPr>
-        <w:t>(System Control)</w:t>
-      </w:r>
-      <w:r>
-        <w:t xml:space="preserve"> </w:t>
-      </w:r>
-    </w:p>
-    <w:p>
-      <w:pPr>
-        <w:pStyle w:val="Quote"/>
-      </w:pPr>
-      <w:r>
-        <w:rPr>
-          <w:b/>
-          <w:bCs/>
-        </w:rPr>
-        <w:t>Description:</w:t>
-      </w:r>
-      <w:r>
-        <w:t xml:space="preserve"> The high-level management console.</w:t>
+        <w:t>:</w:t>
+      </w:r>
+      <w:r>
+        <w:t xml:space="preserve"> The student's personal academic overview.</w:t>
       </w:r>
     </w:p>
     <w:p/>
     <w:p>
       <w:pPr>
         <w:pStyle w:val="Quote"/>
-        <w:numPr>
-          <w:ilvl w:val="0"/>
-          <w:numId w:val="235"/>
-        </w:numPr>
-      </w:pPr>
+        <w:rPr>
+          <w:rFonts w:ascii="Times New Roman" w:eastAsia="Times New Roman" w:hAnsi="Times New Roman" w:cs="Times New Roman"/>
+        </w:rPr>
+      </w:pPr>
+      <w:r>
+        <w:rPr>
+          <w:rFonts w:hAnsi="Symbol"/>
+        </w:rPr>
+        <w:t></w:t>
+      </w:r>
+      <w:r>
+        <w:t xml:space="preserve">  </w:t>
+      </w:r>
       <w:r>
         <w:rPr>
           <w:b/>
           <w:bCs/>
         </w:rPr>
-        <w:t>[A] System Stats:</w:t>
-      </w:r>
-      <w:r>
-        <w:t xml:space="preserve"> Aggregated counts of total users and active courses.</w:t>
+        <w:t>[</w:t>
+      </w:r>
+      <w:r>
+        <w:rPr>
+          <w:b/>
+          <w:bCs/>
+        </w:rPr>
+        <w:t>A] CGPA Card:</w:t>
+      </w:r>
+      <w:r>
+        <w:t xml:space="preserve"> Displays the current Cumulative GPA (3.90), calculated dynamically from weighted assessment scores.</w:t>
       </w:r>
     </w:p>
     <w:p>
       <w:pPr>
         <w:pStyle w:val="Quote"/>
-        <w:numPr>
-          <w:ilvl w:val="0"/>
-          <w:numId w:val="235"/>
-        </w:numPr>
-      </w:pPr>
+      </w:pPr>
+      <w:r>
+        <w:rPr>
+          <w:rFonts w:hAnsi="Symbol"/>
+        </w:rPr>
+        <w:t></w:t>
+      </w:r>
+      <w:r>
+        <w:t xml:space="preserve">  </w:t>
+      </w:r>
       <w:r>
         <w:rPr>
           <w:b/>
           <w:bCs/>
         </w:rPr>
-        <w:t>[B] Audit Log Access:</w:t>
-      </w:r>
-      <w:r>
-        <w:t xml:space="preserve"> Direct link to view security and action logs. </w:t>
-      </w:r>
-      <w:r>
-        <w:rPr>
-          <w:i/>
-          <w:iCs/>
-        </w:rPr>
-        <w:t>[Paste Screenshot of Admin Dashboard with labels A and B]</w:t>
+        <w:t>[B] Attendance Graph:</w:t>
+      </w:r>
+      <w:r>
+        <w:t xml:space="preserve"> A line chart rendered via </w:t>
+      </w:r>
+      <w:r>
+        <w:rPr>
+          <w:rStyle w:val="HTMLCode"/>
+          <w:rFonts w:eastAsia="Calibri"/>
+        </w:rPr>
+        <w:t>Chart.js</w:t>
+      </w:r>
+      <w:r>
+        <w:t xml:space="preserve"> showing the student's attendance trend over the last 30 days.</w:t>
       </w:r>
     </w:p>
     <w:p>
       <w:pPr>
-        <w:rPr>
-          <w:lang w:val="en-CA"/>
-        </w:rPr>
-      </w:pPr>
+        <w:pStyle w:val="Quote"/>
+      </w:pPr>
+      <w:r>
+        <w:rPr>
+          <w:rFonts w:hAnsi="Symbol"/>
+        </w:rPr>
+        <w:t></w:t>
+      </w:r>
+      <w:r>
+        <w:t xml:space="preserve">  </w:t>
+      </w:r>
+      <w:r>
+        <w:rPr>
+          <w:b/>
+          <w:bCs/>
+        </w:rPr>
+        <w:t>[C] Alerts:</w:t>
+      </w:r>
+      <w:r>
+        <w:t xml:space="preserve"> The system automatically flags courses where attendance drops below the 85% threshold (e.g., "At Risk" status for Software Engineering).</w:t>
+      </w:r>
     </w:p>
     <w:p>
       <w:pPr>
@@ -14645,56 +14842,260 @@
     </w:p>
     <w:p>
       <w:pPr>
-        <w:pStyle w:val="Heading2"/>
-        <w:rPr>
-          <w:lang w:val="en-CA"/>
-        </w:rPr>
-      </w:pPr>
-      <w:bookmarkStart w:id="67" w:name="_Toc215497184"/>
-      <w:r>
-        <w:rPr>
-          <w:lang w:val="en-CA"/>
-        </w:rPr>
-        <w:t>2.4 Dynamic System Modelling</w:t>
-      </w:r>
-      <w:bookmarkEnd w:id="67"/>
-      <w:r>
-        <w:rPr>
-          <w:lang w:val="en-CA"/>
-        </w:rPr>
+        <w:pStyle w:val="NormalWeb"/>
+        <w:pageBreakBefore/>
+      </w:pPr>
+      <w:bookmarkStart w:id="66" w:name="_Toc215652151"/>
+      <w:r>
+        <w:rPr>
+          <w:rStyle w:val="Heading3Char"/>
+        </w:rPr>
+        <w:lastRenderedPageBreak/>
+        <w:t>Figure 2.</w:t>
+      </w:r>
+      <w:r>
+        <w:rPr>
+          <w:rStyle w:val="Heading3Char"/>
+        </w:rPr>
+        <w:t>3.</w:t>
+      </w:r>
+      <w:r>
+        <w:rPr>
+          <w:rStyle w:val="Heading3Char"/>
+        </w:rPr>
+        <w:t>4: Admin Dashboard</w:t>
+      </w:r>
+      <w:bookmarkEnd w:id="66"/>
+      <w:r>
+        <w:rPr>
+          <w:b/>
+          <w:bCs/>
+        </w:rPr>
+        <w:t xml:space="preserve"> </w:t>
+      </w:r>
+      <w:r>
+        <w:rPr>
+          <w:rStyle w:val="Heading4Char"/>
+        </w:rPr>
+        <w:t>(System Control)</w:t>
+      </w:r>
+      <w:r>
         <w:t xml:space="preserve"> </w:t>
       </w:r>
     </w:p>
     <w:p>
       <w:pPr>
-        <w:pStyle w:val="NormalWeb"/>
-      </w:pPr>
-      <w:r>
-        <w:rPr>
-          <w:rStyle w:val="QuoteChar"/>
-        </w:rPr>
-        <w:t>T</w:t>
-      </w:r>
-      <w:r>
-        <w:rPr>
-          <w:rStyle w:val="QuoteChar"/>
-        </w:rPr>
-        <w:t>o ensure the logical flow of the application meets the functional requirements, dynamic models were created to map user interactions to system responses</w:t>
-      </w:r>
-      <w:r>
-        <w:t>.</w:t>
+        <w:pStyle w:val="Quote"/>
+        <w:rPr>
+          <w:b/>
+          <w:bCs/>
+        </w:rPr>
+      </w:pPr>
+      <w:r>
+        <w:rPr>
+          <w:b/>
+          <w:bCs/>
+          <w:noProof/>
+        </w:rPr>
+        <w:drawing>
+          <wp:inline distT="0" distB="0" distL="0" distR="0" wp14:anchorId="2751209F" wp14:editId="40C0BCA9">
+            <wp:extent cx="6648450" cy="3324225"/>
+            <wp:effectExtent l="0" t="0" r="0" b="9525"/>
+            <wp:docPr id="346415626" name="Picture 5"/>
+            <wp:cNvGraphicFramePr>
+              <a:graphicFrameLocks xmlns:a="http://schemas.openxmlformats.org/drawingml/2006/main" noChangeAspect="1"/>
+            </wp:cNvGraphicFramePr>
+            <a:graphic xmlns:a="http://schemas.openxmlformats.org/drawingml/2006/main">
+              <a:graphicData uri="http://schemas.openxmlformats.org/drawingml/2006/picture">
+                <pic:pic xmlns:pic="http://schemas.openxmlformats.org/drawingml/2006/picture">
+                  <pic:nvPicPr>
+                    <pic:cNvPr id="346415626" name="Picture 346415626"/>
+                    <pic:cNvPicPr/>
+                  </pic:nvPicPr>
+                  <pic:blipFill>
+                    <a:blip r:embed="rId20" cstate="print">
+                      <a:extLst>
+                        <a:ext uri="{28A0092B-C50C-407E-A947-70E740481C1C}">
+                          <a14:useLocalDpi xmlns:a14="http://schemas.microsoft.com/office/drawing/2010/main" val="0"/>
+                        </a:ext>
+                      </a:extLst>
+                    </a:blip>
+                    <a:stretch>
+                      <a:fillRect/>
+                    </a:stretch>
+                  </pic:blipFill>
+                  <pic:spPr>
+                    <a:xfrm>
+                      <a:off x="0" y="0"/>
+                      <a:ext cx="6648450" cy="3324225"/>
+                    </a:xfrm>
+                    <a:prstGeom prst="rect">
+                      <a:avLst/>
+                    </a:prstGeom>
+                  </pic:spPr>
+                </pic:pic>
+              </a:graphicData>
+            </a:graphic>
+          </wp:inline>
+        </w:drawing>
       </w:r>
     </w:p>
     <w:p>
       <w:pPr>
+        <w:pStyle w:val="Quote"/>
+        <w:rPr>
+          <w:b/>
+          <w:bCs/>
+        </w:rPr>
+      </w:pPr>
+    </w:p>
+    <w:p>
+      <w:pPr>
+        <w:pStyle w:val="Quote"/>
+        <w:rPr>
+          <w:b/>
+          <w:bCs/>
+        </w:rPr>
+      </w:pPr>
+    </w:p>
+    <w:p>
+      <w:pPr>
+        <w:pStyle w:val="Quote"/>
+      </w:pPr>
+      <w:r>
+        <w:rPr>
+          <w:b/>
+          <w:bCs/>
+        </w:rPr>
+        <w:t>Description:</w:t>
+      </w:r>
+      <w:r>
+        <w:t xml:space="preserve"> The high-level management console.</w:t>
+      </w:r>
+    </w:p>
+    <w:p/>
+    <w:p>
+      <w:pPr>
+        <w:pStyle w:val="Quote"/>
+        <w:rPr>
+          <w:rFonts w:ascii="Times New Roman" w:eastAsia="Times New Roman" w:hAnsi="Times New Roman" w:cs="Times New Roman"/>
+        </w:rPr>
+      </w:pPr>
+      <w:r>
+        <w:rPr>
+          <w:rFonts w:hAnsi="Symbol"/>
+        </w:rPr>
+        <w:t></w:t>
+      </w:r>
+      <w:r>
+        <w:t xml:space="preserve">  </w:t>
+      </w:r>
+      <w:r>
+        <w:rPr>
+          <w:b/>
+          <w:bCs/>
+        </w:rPr>
+        <w:t>[A] System Stats:</w:t>
+      </w:r>
+      <w:r>
+        <w:t xml:space="preserve"> Real-time counters showing total registered users (7 Students, 3 Teachers) and active courses.</w:t>
+      </w:r>
+    </w:p>
+    <w:p>
+      <w:pPr>
+        <w:pStyle w:val="Quote"/>
+      </w:pPr>
+      <w:r>
+        <w:rPr>
+          <w:rFonts w:hAnsi="Symbol"/>
+        </w:rPr>
+        <w:t></w:t>
+      </w:r>
+      <w:r>
+        <w:t xml:space="preserve">  </w:t>
+      </w:r>
+      <w:r>
+        <w:rPr>
+          <w:b/>
+          <w:bCs/>
+        </w:rPr>
+        <w:t>[B] Audit Log Access:</w:t>
+      </w:r>
+      <w:r>
+        <w:t xml:space="preserve"> Direct navigation to the security audit trail, allowing admins to review login history and data </w:t>
+      </w:r>
+      <w:proofErr w:type="gramStart"/>
+      <w:r>
+        <w:t>modifications</w:t>
+      </w:r>
+      <w:proofErr w:type="gramEnd"/>
+    </w:p>
+    <w:p>
+      <w:pPr>
+        <w:rPr>
+          <w:lang w:val="en-CA"/>
+        </w:rPr>
+      </w:pPr>
+    </w:p>
+    <w:p>
+      <w:pPr>
+        <w:rPr>
+          <w:lang w:val="en-CA"/>
+        </w:rPr>
+      </w:pPr>
+    </w:p>
+    <w:p>
+      <w:pPr>
+        <w:pStyle w:val="Heading2"/>
+        <w:rPr>
+          <w:lang w:val="en-CA"/>
+        </w:rPr>
+      </w:pPr>
+      <w:bookmarkStart w:id="67" w:name="_Toc215652152"/>
+      <w:r>
+        <w:rPr>
+          <w:lang w:val="en-CA"/>
+        </w:rPr>
+        <w:t>2.4 Dynamic System Modelling</w:t>
+      </w:r>
+      <w:bookmarkEnd w:id="67"/>
+      <w:r>
+        <w:rPr>
+          <w:lang w:val="en-CA"/>
+        </w:rPr>
+        <w:t xml:space="preserve"> </w:t>
+      </w:r>
+    </w:p>
+    <w:p>
+      <w:pPr>
         <w:pStyle w:val="NormalWeb"/>
       </w:pPr>
-      <w:bookmarkStart w:id="68" w:name="_Toc215497185"/>
+      <w:r>
+        <w:rPr>
+          <w:rStyle w:val="QuoteChar"/>
+        </w:rPr>
+        <w:t>To ensure the logical flow of the application meets the functional requirements, dynamic models were created to map user interactions to system responses</w:t>
+      </w:r>
+      <w:r>
+        <w:t>.</w:t>
+      </w:r>
+    </w:p>
+    <w:p>
+      <w:pPr>
+        <w:pStyle w:val="NormalWeb"/>
+      </w:pPr>
+      <w:bookmarkStart w:id="68" w:name="_Toc215652153"/>
       <w:r>
         <w:rPr>
           <w:rStyle w:val="Heading3Char"/>
         </w:rPr>
-        <w:t>Figure 2.5: Sequence Diagram</w:t>
+        <w:t>2.4.1</w:t>
+      </w:r>
+      <w:r>
+        <w:rPr>
+          <w:rStyle w:val="Heading3Char"/>
+        </w:rPr>
+        <w:t xml:space="preserve"> Sequence Diagram</w:t>
       </w:r>
       <w:bookmarkEnd w:id="68"/>
       <w:r>
@@ -14743,7 +15144,45 @@
         <w:rPr>
           <w:rStyle w:val="QuoteChar"/>
         </w:rPr>
-        <w:t xml:space="preserve">This diagram illustrates the object interactions when a teacher submits attendance. It visualizes the flow of messages between the </w:t>
+        <w:t>Th</w:t>
+      </w:r>
+      <w:r>
+        <w:rPr>
+          <w:rStyle w:val="QuoteChar"/>
+        </w:rPr>
+        <w:t xml:space="preserve">ese two </w:t>
+      </w:r>
+      <w:proofErr w:type="gramStart"/>
+      <w:r>
+        <w:rPr>
+          <w:rStyle w:val="QuoteChar"/>
+        </w:rPr>
+        <w:t xml:space="preserve">diagrams </w:t>
+      </w:r>
+      <w:r>
+        <w:rPr>
+          <w:rStyle w:val="QuoteChar"/>
+        </w:rPr>
+        <w:t xml:space="preserve"> illustrate</w:t>
+      </w:r>
+      <w:proofErr w:type="gramEnd"/>
+      <w:r>
+        <w:rPr>
+          <w:rStyle w:val="QuoteChar"/>
+        </w:rPr>
+        <w:t xml:space="preserve"> the object interactions when a teacher submits attendance. </w:t>
+      </w:r>
+      <w:r>
+        <w:rPr>
+          <w:rStyle w:val="QuoteChar"/>
+        </w:rPr>
+        <w:t xml:space="preserve">They </w:t>
+      </w:r>
+      <w:r>
+        <w:rPr>
+          <w:rStyle w:val="QuoteChar"/>
+        </w:rPr>
+        <w:t xml:space="preserve">visualize the flow of messages between the </w:t>
       </w:r>
       <w:r>
         <w:rPr>
@@ -14800,120 +15239,302 @@
     </w:p>
     <w:p>
       <w:pPr>
-        <w:pStyle w:val="NormalWeb"/>
-        <w:rPr>
-          <w:rStyle w:val="QuoteChar"/>
-        </w:rPr>
-      </w:pPr>
-      <w:r>
-        <w:rPr>
-          <w:rStyle w:val="QuoteChar"/>
-        </w:rPr>
-        <w:t>[</w:t>
-      </w:r>
-      <w:r>
-        <w:rPr>
-          <w:rStyle w:val="QuoteChar"/>
-        </w:rPr>
-        <w:t>SEQUENCE DIAGRAMSSS</w:t>
-      </w:r>
-      <w:r>
-        <w:rPr>
-          <w:rStyle w:val="QuoteChar"/>
-        </w:rPr>
-        <w:t>]</w:t>
-      </w:r>
-      <w:r>
-        <w:rPr>
-          <w:rStyle w:val="QuoteChar"/>
-        </w:rPr>
-        <w:t xml:space="preserve"> data submission and data retrievals </w:t>
-      </w:r>
+        <w:pStyle w:val="Heading5"/>
+        <w:rPr>
+          <w:rStyle w:val="Heading5Char"/>
+        </w:rPr>
+      </w:pPr>
     </w:p>
     <w:p>
       <w:pPr>
+        <w:pStyle w:val="Heading5"/>
+        <w:rPr>
+          <w:rStyle w:val="Heading5Char"/>
+        </w:rPr>
+      </w:pPr>
+      <w:r>
+        <w:rPr>
+          <w:rStyle w:val="Heading5Char"/>
+        </w:rPr>
+        <w:t>Fig 2.4.1 A) Student Sequence Diagram</w:t>
+      </w:r>
+    </w:p>
+    <w:p>
+      <w:pPr>
+        <w:pStyle w:val="Heading5"/>
+        <w:pageBreakBefore/>
+        <w:rPr>
+          <w:rStyle w:val="Heading5Char"/>
+        </w:rPr>
+      </w:pPr>
+      <w:r>
+        <w:rPr>
+          <w:b w:val="0"/>
+          <w:bCs w:val="0"/>
+          <w:noProof/>
+        </w:rPr>
+        <w:lastRenderedPageBreak/>
+        <w:drawing>
+          <wp:inline distT="0" distB="0" distL="0" distR="0" wp14:anchorId="4CDD6828" wp14:editId="57199D04">
+            <wp:extent cx="4839419" cy="9672559"/>
+            <wp:effectExtent l="0" t="0" r="0" b="5080"/>
+            <wp:docPr id="1981361275" name="Picture 6"/>
+            <wp:cNvGraphicFramePr>
+              <a:graphicFrameLocks xmlns:a="http://schemas.openxmlformats.org/drawingml/2006/main" noChangeAspect="1"/>
+            </wp:cNvGraphicFramePr>
+            <a:graphic xmlns:a="http://schemas.openxmlformats.org/drawingml/2006/main">
+              <a:graphicData uri="http://schemas.openxmlformats.org/drawingml/2006/picture">
+                <pic:pic xmlns:pic="http://schemas.openxmlformats.org/drawingml/2006/picture">
+                  <pic:nvPicPr>
+                    <pic:cNvPr id="1981361275" name="Picture 1981361275"/>
+                    <pic:cNvPicPr/>
+                  </pic:nvPicPr>
+                  <pic:blipFill>
+                    <a:blip r:embed="rId21">
+                      <a:extLst>
+                        <a:ext uri="{28A0092B-C50C-407E-A947-70E740481C1C}">
+                          <a14:useLocalDpi xmlns:a14="http://schemas.microsoft.com/office/drawing/2010/main" val="0"/>
+                        </a:ext>
+                      </a:extLst>
+                    </a:blip>
+                    <a:stretch>
+                      <a:fillRect/>
+                    </a:stretch>
+                  </pic:blipFill>
+                  <pic:spPr>
+                    <a:xfrm>
+                      <a:off x="0" y="0"/>
+                      <a:ext cx="4855027" cy="9703754"/>
+                    </a:xfrm>
+                    <a:prstGeom prst="rect">
+                      <a:avLst/>
+                    </a:prstGeom>
+                  </pic:spPr>
+                </pic:pic>
+              </a:graphicData>
+            </a:graphic>
+          </wp:inline>
+        </w:drawing>
+      </w:r>
+      <w:r>
+        <w:rPr>
+          <w:rStyle w:val="Heading5Char"/>
+        </w:rPr>
+        <w:t>)</w:t>
+      </w:r>
+    </w:p>
+    <w:p>
+      <w:pPr>
+        <w:pStyle w:val="Heading5"/>
+        <w:rPr>
+          <w:rStyle w:val="Heading5Char"/>
+        </w:rPr>
+      </w:pPr>
+      <w:r>
+        <w:rPr>
+          <w:rStyle w:val="Heading5Char"/>
+        </w:rPr>
+        <w:lastRenderedPageBreak/>
+        <w:t xml:space="preserve">Fig 2.4.1 </w:t>
+      </w:r>
+      <w:r>
+        <w:rPr>
+          <w:rStyle w:val="Heading5Char"/>
+        </w:rPr>
+        <w:t>B</w:t>
+      </w:r>
+      <w:r>
+        <w:rPr>
+          <w:rStyle w:val="Heading5Char"/>
+        </w:rPr>
+        <w:t xml:space="preserve">) </w:t>
+      </w:r>
+      <w:r>
+        <w:rPr>
+          <w:rStyle w:val="Heading5Char"/>
+        </w:rPr>
+        <w:t>Teacher</w:t>
+      </w:r>
+      <w:r>
+        <w:rPr>
+          <w:rStyle w:val="Heading5Char"/>
+        </w:rPr>
+        <w:t xml:space="preserve"> Sequence Diagram(Data</w:t>
+      </w:r>
+      <w:r>
+        <w:rPr>
+          <w:rStyle w:val="Heading5Char"/>
+        </w:rPr>
+        <w:t xml:space="preserve"> Submission</w:t>
+      </w:r>
+      <w:r>
+        <w:rPr>
+          <w:rStyle w:val="Heading5Char"/>
+        </w:rPr>
+        <w:t>)</w:t>
+      </w:r>
+    </w:p>
+    <w:p>
+      <w:r>
+        <w:rPr>
+          <w:noProof/>
+        </w:rPr>
+        <w:drawing>
+          <wp:inline distT="0" distB="0" distL="0" distR="0" wp14:anchorId="61A4F84E" wp14:editId="0FAC9282">
+            <wp:extent cx="5095875" cy="8963617"/>
+            <wp:effectExtent l="0" t="0" r="0" b="9525"/>
+            <wp:docPr id="1206143040" name="Picture 7"/>
+            <wp:cNvGraphicFramePr>
+              <a:graphicFrameLocks xmlns:a="http://schemas.openxmlformats.org/drawingml/2006/main" noChangeAspect="1"/>
+            </wp:cNvGraphicFramePr>
+            <a:graphic xmlns:a="http://schemas.openxmlformats.org/drawingml/2006/main">
+              <a:graphicData uri="http://schemas.openxmlformats.org/drawingml/2006/picture">
+                <pic:pic xmlns:pic="http://schemas.openxmlformats.org/drawingml/2006/picture">
+                  <pic:nvPicPr>
+                    <pic:cNvPr id="1206143040" name="Picture 1206143040"/>
+                    <pic:cNvPicPr/>
+                  </pic:nvPicPr>
+                  <pic:blipFill>
+                    <a:blip r:embed="rId22">
+                      <a:extLst>
+                        <a:ext uri="{28A0092B-C50C-407E-A947-70E740481C1C}">
+                          <a14:useLocalDpi xmlns:a14="http://schemas.microsoft.com/office/drawing/2010/main" val="0"/>
+                        </a:ext>
+                      </a:extLst>
+                    </a:blip>
+                    <a:stretch>
+                      <a:fillRect/>
+                    </a:stretch>
+                  </pic:blipFill>
+                  <pic:spPr>
+                    <a:xfrm>
+                      <a:off x="0" y="0"/>
+                      <a:ext cx="5098354" cy="8967977"/>
+                    </a:xfrm>
+                    <a:prstGeom prst="rect">
+                      <a:avLst/>
+                    </a:prstGeom>
+                  </pic:spPr>
+                </pic:pic>
+              </a:graphicData>
+            </a:graphic>
+          </wp:inline>
+        </w:drawing>
+      </w:r>
+    </w:p>
+    <w:p>
+      <w:pPr>
         <w:pStyle w:val="NormalWeb"/>
+        <w:pageBreakBefore/>
         <w:rPr>
           <w:i/>
           <w:iCs/>
         </w:rPr>
       </w:pPr>
-      <w:bookmarkStart w:id="69" w:name="_Toc215497186"/>
+      <w:bookmarkStart w:id="69" w:name="_Toc215652154"/>
       <w:r>
         <w:rPr>
           <w:rStyle w:val="Heading3Char"/>
         </w:rPr>
-        <w:t>Figure 2.6: Activity Diagram</w:t>
+        <w:lastRenderedPageBreak/>
+        <w:t>Figure 2.</w:t>
+      </w:r>
+      <w:r>
+        <w:rPr>
+          <w:rStyle w:val="Heading3Char"/>
+        </w:rPr>
+        <w:t>4.2 The Student State Diagram</w:t>
       </w:r>
       <w:bookmarkEnd w:id="69"/>
       <w:r>
-        <w:rPr>
-          <w:b/>
-          <w:bCs/>
-        </w:rPr>
         <w:t xml:space="preserve"> </w:t>
       </w:r>
+    </w:p>
+    <w:p>
+      <w:pPr>
+        <w:pStyle w:val="NormalWeb"/>
+      </w:pPr>
       <w:r>
         <w:rPr>
           <w:rStyle w:val="QuoteChar"/>
           <w:b/>
           <w:bCs/>
         </w:rPr>
-        <w:t>(System Logic)</w:t>
-      </w:r>
-      <w:r>
-        <w:t xml:space="preserve"> </w:t>
+        <w:t xml:space="preserve">Description: </w:t>
       </w:r>
     </w:p>
     <w:p>
       <w:pPr>
-        <w:pStyle w:val="NormalWeb"/>
-      </w:pPr>
-      <w:r>
-        <w:rPr>
-          <w:rStyle w:val="QuoteChar"/>
-          <w:b/>
-          <w:bCs/>
-        </w:rPr>
-        <w:t xml:space="preserve">Description: </w:t>
+        <w:pStyle w:val="Quote"/>
+      </w:pPr>
+      <w:r>
+        <w:t>The diagram shows the different states of the student structure during all possible conditions at each state.</w:t>
+      </w:r>
+    </w:p>
+    <w:p/>
+    <w:p>
+      <w:r>
+        <w:rPr>
+          <w:noProof/>
+        </w:rPr>
+        <w:drawing>
+          <wp:inline distT="0" distB="0" distL="0" distR="0" wp14:anchorId="52175A10" wp14:editId="1BFA5D19">
+            <wp:extent cx="6935835" cy="5133975"/>
+            <wp:effectExtent l="0" t="0" r="0" b="0"/>
+            <wp:docPr id="1204923369" name="Picture 8"/>
+            <wp:cNvGraphicFramePr>
+              <a:graphicFrameLocks xmlns:a="http://schemas.openxmlformats.org/drawingml/2006/main" noChangeAspect="1"/>
+            </wp:cNvGraphicFramePr>
+            <a:graphic xmlns:a="http://schemas.openxmlformats.org/drawingml/2006/main">
+              <a:graphicData uri="http://schemas.openxmlformats.org/drawingml/2006/picture">
+                <pic:pic xmlns:pic="http://schemas.openxmlformats.org/drawingml/2006/picture">
+                  <pic:nvPicPr>
+                    <pic:cNvPr id="1204923369" name="Picture 1204923369"/>
+                    <pic:cNvPicPr/>
+                  </pic:nvPicPr>
+                  <pic:blipFill>
+                    <a:blip r:embed="rId23">
+                      <a:extLst>
+                        <a:ext uri="{28A0092B-C50C-407E-A947-70E740481C1C}">
+                          <a14:useLocalDpi xmlns:a14="http://schemas.microsoft.com/office/drawing/2010/main" val="0"/>
+                        </a:ext>
+                      </a:extLst>
+                    </a:blip>
+                    <a:stretch>
+                      <a:fillRect/>
+                    </a:stretch>
+                  </pic:blipFill>
+                  <pic:spPr>
+                    <a:xfrm>
+                      <a:off x="0" y="0"/>
+                      <a:ext cx="6936915" cy="5134774"/>
+                    </a:xfrm>
+                    <a:prstGeom prst="rect">
+                      <a:avLst/>
+                    </a:prstGeom>
+                  </pic:spPr>
+                </pic:pic>
+              </a:graphicData>
+            </a:graphic>
+          </wp:inline>
+        </w:drawing>
       </w:r>
     </w:p>
     <w:p>
       <w:pPr>
-        <w:pStyle w:val="Quote"/>
-      </w:pPr>
-      <w:r>
-        <w:lastRenderedPageBreak/>
-        <w:t xml:space="preserve">The activity flow details the decision logic within the application, specifically focusing on the validation steps and conditional routing (e.g., checking if attendance &lt; 85% to trigger a warning). </w:t>
-      </w:r>
+        <w:rPr>
+          <w:lang w:val="en-CA"/>
+        </w:rPr>
+      </w:pPr>
     </w:p>
     <w:p>
       <w:pPr>
-        <w:pStyle w:val="Quote"/>
-      </w:pPr>
-      <w:r>
-        <w:rPr>
-          <w:i/>
-          <w:iCs/>
-        </w:rPr>
-        <w:t>[Activity Diagram Here]</w:t>
-      </w:r>
-    </w:p>
-    <w:p>
-      <w:pPr>
+        <w:pStyle w:val="Heading1"/>
         <w:rPr>
           <w:lang w:val="en-CA"/>
         </w:rPr>
       </w:pPr>
-    </w:p>
-    <w:p>
-      <w:pPr>
-        <w:pStyle w:val="Heading1"/>
-        <w:rPr>
-          <w:lang w:val="en-CA"/>
-        </w:rPr>
-      </w:pPr>
-      <w:bookmarkStart w:id="70" w:name="_Toc215497187"/>
+      <w:bookmarkStart w:id="70" w:name="_Toc215652155"/>
       <w:r>
         <w:rPr>
           <w:lang w:val="en-CA"/>
@@ -14935,7 +15556,7 @@
       <w:pPr>
         <w:pStyle w:val="Heading2"/>
       </w:pPr>
-      <w:bookmarkStart w:id="71" w:name="_Toc215497188"/>
+      <w:bookmarkStart w:id="71" w:name="_Toc215652156"/>
       <w:r>
         <w:t>3.1 Technology Stack</w:t>
       </w:r>
@@ -15142,7 +15763,7 @@
       <w:pPr>
         <w:pStyle w:val="Heading2"/>
       </w:pPr>
-      <w:bookmarkStart w:id="72" w:name="_Toc215497189"/>
+      <w:bookmarkStart w:id="72" w:name="_Toc215652157"/>
       <w:r>
         <w:t>3.2 Project Structure</w:t>
       </w:r>
@@ -15199,7 +15820,7 @@
                     <pic:cNvPicPr/>
                   </pic:nvPicPr>
                   <pic:blipFill>
-                    <a:blip r:embed="rId16"/>
+                    <a:blip r:embed="rId24"/>
                     <a:stretch>
                       <a:fillRect/>
                     </a:stretch>
@@ -15245,7 +15866,7 @@
       <w:pPr>
         <w:pStyle w:val="Heading2"/>
       </w:pPr>
-      <w:bookmarkStart w:id="73" w:name="_Toc215497190"/>
+      <w:bookmarkStart w:id="73" w:name="_Toc215652158"/>
       <w:r>
         <w:t>3.3 Core Algorithms</w:t>
       </w:r>
@@ -15490,7 +16111,7 @@
       <w:pPr>
         <w:pStyle w:val="Heading2"/>
       </w:pPr>
-      <w:bookmarkStart w:id="74" w:name="_Toc215497191"/>
+      <w:bookmarkStart w:id="74" w:name="_Toc215652159"/>
       <w:r>
         <w:t>3.4 Key Code Implementation</w:t>
       </w:r>
@@ -15566,7 +16187,7 @@
                     <pic:cNvPicPr/>
                   </pic:nvPicPr>
                   <pic:blipFill>
-                    <a:blip r:embed="rId17"/>
+                    <a:blip r:embed="rId25"/>
                     <a:stretch>
                       <a:fillRect/>
                     </a:stretch>
@@ -15601,28 +16222,58 @@
       <w:pPr>
         <w:pStyle w:val="Heading5"/>
         <w:rPr>
-          <w:lang w:val="en-CA"/>
-        </w:rPr>
-      </w:pPr>
-      <w:r>
-        <w:rPr>
-          <w:lang w:val="en-CA"/>
-        </w:rPr>
-        <w:t>B. Attendance Alerts Implementation</w:t>
-      </w:r>
+          <w:lang w:val="fr-FR"/>
+        </w:rPr>
+      </w:pPr>
+      <w:r>
+        <w:rPr>
+          <w:lang w:val="fr-FR"/>
+        </w:rPr>
+        <w:t xml:space="preserve">B. Attendance </w:t>
+      </w:r>
+      <w:proofErr w:type="spellStart"/>
+      <w:r>
+        <w:rPr>
+          <w:lang w:val="fr-FR"/>
+        </w:rPr>
+        <w:t>Alerts</w:t>
+      </w:r>
+      <w:proofErr w:type="spellEnd"/>
+      <w:r>
+        <w:rPr>
+          <w:lang w:val="fr-FR"/>
+        </w:rPr>
+        <w:t xml:space="preserve"> </w:t>
+      </w:r>
+      <w:proofErr w:type="spellStart"/>
+      <w:r>
+        <w:rPr>
+          <w:lang w:val="fr-FR"/>
+        </w:rPr>
+        <w:t>Implementation</w:t>
+      </w:r>
+      <w:proofErr w:type="spellEnd"/>
     </w:p>
     <w:p>
       <w:pPr>
         <w:pStyle w:val="Heading6"/>
         <w:rPr>
-          <w:lang w:val="en-CA"/>
-        </w:rPr>
-      </w:pPr>
-      <w:r>
-        <w:rPr>
-          <w:lang w:val="en-CA"/>
-        </w:rPr>
-        <w:t>File: public/data.js</w:t>
+          <w:lang w:val="fr-FR"/>
+        </w:rPr>
+      </w:pPr>
+      <w:proofErr w:type="gramStart"/>
+      <w:r>
+        <w:rPr>
+          <w:lang w:val="fr-FR"/>
+        </w:rPr>
+        <w:t>File:</w:t>
+      </w:r>
+      <w:proofErr w:type="gramEnd"/>
+      <w:r>
+        <w:rPr>
+          <w:lang w:val="fr-FR"/>
+        </w:rPr>
+        <w:t xml:space="preserve"> public/data.js</w:t>
       </w:r>
     </w:p>
     <w:p>
@@ -15674,7 +16325,7 @@
                     <pic:cNvPicPr/>
                   </pic:nvPicPr>
                   <pic:blipFill>
-                    <a:blip r:embed="rId18"/>
+                    <a:blip r:embed="rId26"/>
                     <a:stretch>
                       <a:fillRect/>
                     </a:stretch>
@@ -15762,7 +16413,7 @@
                     <pic:cNvPicPr/>
                   </pic:nvPicPr>
                   <pic:blipFill>
-                    <a:blip r:embed="rId19"/>
+                    <a:blip r:embed="rId27"/>
                     <a:stretch>
                       <a:fillRect/>
                     </a:stretch>
@@ -15839,7 +16490,7 @@
                     <pic:cNvPicPr/>
                   </pic:nvPicPr>
                   <pic:blipFill>
-                    <a:blip r:embed="rId20"/>
+                    <a:blip r:embed="rId28"/>
                     <a:stretch>
                       <a:fillRect/>
                     </a:stretch>
@@ -15867,7 +16518,7 @@
           <w:lang w:val="en-CA"/>
         </w:rPr>
       </w:pPr>
-      <w:bookmarkStart w:id="75" w:name="_Toc215497192"/>
+      <w:bookmarkStart w:id="75" w:name="_Toc215652160"/>
       <w:r>
         <w:rPr>
           <w:lang w:val="en-CA"/>
@@ -15891,7 +16542,7 @@
           <w:rFonts w:ascii="Times New Roman" w:eastAsia="Times New Roman" w:hAnsi="Times New Roman" w:cs="Times New Roman"/>
         </w:rPr>
       </w:pPr>
-      <w:bookmarkStart w:id="76" w:name="_Toc215497193"/>
+      <w:bookmarkStart w:id="76" w:name="_Toc215652161"/>
       <w:r>
         <w:rPr>
           <w:lang w:val="en-CA"/>
@@ -16051,7 +16702,7 @@
           <w:lang w:val="en-CA"/>
         </w:rPr>
       </w:pPr>
-      <w:bookmarkStart w:id="77" w:name="_Toc215497194"/>
+      <w:bookmarkStart w:id="77" w:name="_Toc215652162"/>
       <w:r>
         <w:rPr>
           <w:lang w:val="en-CA"/>
@@ -19730,30 +20381,12 @@
           <w:lang w:val="en-CA"/>
         </w:rPr>
       </w:pPr>
-      <w:bookmarkStart w:id="78" w:name="_Toc215497195"/>
+      <w:bookmarkStart w:id="78" w:name="_Toc215652163"/>
       <w:r>
         <w:rPr>
           <w:lang w:val="en-CA"/>
         </w:rPr>
-        <w:t>4.</w:t>
-      </w:r>
-      <w:r>
-        <w:rPr>
-          <w:lang w:val="en-CA"/>
-        </w:rPr>
-        <w:t>3</w:t>
-      </w:r>
-      <w:r>
-        <w:rPr>
-          <w:lang w:val="en-CA"/>
-        </w:rPr>
-        <w:t xml:space="preserve"> </w:t>
-      </w:r>
-      <w:r>
-        <w:rPr>
-          <w:lang w:val="en-CA"/>
-        </w:rPr>
-        <w:t>Requirements Traceability Matrix (RTM)</w:t>
+        <w:t>4.3 Requirements Traceability Matrix (RTM)</w:t>
       </w:r>
       <w:bookmarkEnd w:id="78"/>
       <w:r>
@@ -57310,7 +57943,6 @@
     <w:name w:val="Normal (Web)"/>
     <w:basedOn w:val="Normal"/>
     <w:uiPriority w:val="99"/>
-    <w:semiHidden/>
     <w:unhideWhenUsed/>
     <w:rsid w:val="00E24815"/>
     <w:pPr>

</xml_diff>